<commit_message>
Se termina la tarea 5 y 6, y se agrega pdf final
</commit_message>
<xml_diff>
--- a/Ejercitación Evaluativa - Prácticas de IO en sistemas embebidos v1.0/Ejercicio 2/Proyecto 2 sistemas embebidos teorico 2 y 3.docx
+++ b/Ejercitación Evaluativa - Prácticas de IO en sistemas embebidos v1.0/Ejercicio 2/Proyecto 2 sistemas embebidos teorico 2 y 3.docx
@@ -20,10 +20,11 @@
         <w:rPr>
           <w:rFonts w:ascii="Arial Unicode MS" w:eastAsia="Arial Unicode MS" w:hAnsi="Arial Unicode MS" w:cs="Arial Unicode MS"/>
           <w:b/>
+          <w:noProof/>
           <w:color w:val="202124"/>
           <w:sz w:val="24"/>
           <w:szCs w:val="24"/>
-          <w:lang w:eastAsia="es-ES"/>
+          <w:lang w:val="en-US"/>
         </w:rPr>
         <w:drawing>
           <wp:inline distT="0" distB="0" distL="0" distR="0" wp14:anchorId="2D7B3DB0" wp14:editId="37D3AA5B">
@@ -1795,7 +1796,27 @@
           <w:sz w:val="20"/>
           <w:szCs w:val="20"/>
         </w:rPr>
-        <w:t xml:space="preserve">("Ud digito: "); //Mensaje a Monitor Serial </w:t>
+        <w:t>("</w:t>
+      </w:r>
+      <w:proofErr w:type="spellStart"/>
+      <w:r>
+        <w:rPr>
+          <w:rFonts w:ascii="Consolas" w:hAnsi="Consolas"/>
+          <w:b/>
+          <w:sz w:val="20"/>
+          <w:szCs w:val="20"/>
+        </w:rPr>
+        <w:t>Ud</w:t>
+      </w:r>
+      <w:proofErr w:type="spellEnd"/>
+      <w:r>
+        <w:rPr>
+          <w:rFonts w:ascii="Consolas" w:hAnsi="Consolas"/>
+          <w:b/>
+          <w:sz w:val="20"/>
+          <w:szCs w:val="20"/>
+        </w:rPr>
+        <w:t xml:space="preserve"> digito: "); //Mensaje a Monitor Serial </w:t>
       </w:r>
     </w:p>
     <w:p>
@@ -3054,6 +3075,7 @@
           <w:szCs w:val="20"/>
         </w:rPr>
       </w:pPr>
+      <w:proofErr w:type="spellStart"/>
       <w:proofErr w:type="gramStart"/>
       <w:r>
         <w:rPr>
@@ -3062,7 +3084,17 @@
           <w:sz w:val="20"/>
           <w:szCs w:val="20"/>
         </w:rPr>
-        <w:t>if(</w:t>
+        <w:t>if</w:t>
+      </w:r>
+      <w:proofErr w:type="spellEnd"/>
+      <w:r>
+        <w:rPr>
+          <w:rFonts w:ascii="Consolas" w:hAnsi="Consolas"/>
+          <w:b/>
+          <w:sz w:val="20"/>
+          <w:szCs w:val="20"/>
+        </w:rPr>
+        <w:t>(</w:t>
       </w:r>
       <w:proofErr w:type="spellStart"/>
       <w:proofErr w:type="gramEnd"/>
@@ -3259,7 +3291,27 @@
           <w:sz w:val="20"/>
           <w:szCs w:val="20"/>
         </w:rPr>
-        <w:t xml:space="preserve"> 22 para Arduino real </w:t>
+        <w:t xml:space="preserve"> 22 para </w:t>
+      </w:r>
+      <w:proofErr w:type="spellStart"/>
+      <w:r>
+        <w:rPr>
+          <w:rFonts w:ascii="Consolas" w:hAnsi="Consolas"/>
+          <w:b/>
+          <w:sz w:val="20"/>
+          <w:szCs w:val="20"/>
+        </w:rPr>
+        <w:t>Arduino</w:t>
+      </w:r>
+      <w:proofErr w:type="spellEnd"/>
+      <w:r>
+        <w:rPr>
+          <w:rFonts w:ascii="Consolas" w:hAnsi="Consolas"/>
+          <w:b/>
+          <w:sz w:val="20"/>
+          <w:szCs w:val="20"/>
+        </w:rPr>
+        <w:t xml:space="preserve"> real </w:t>
       </w:r>
     </w:p>
     <w:p>
@@ -3864,7 +3916,27 @@
           <w:sz w:val="20"/>
           <w:szCs w:val="20"/>
         </w:rPr>
-        <w:t xml:space="preserve">("Ud digito: "); //Mensaje a Monitor Serial </w:t>
+        <w:t>("</w:t>
+      </w:r>
+      <w:proofErr w:type="spellStart"/>
+      <w:r>
+        <w:rPr>
+          <w:rFonts w:ascii="Consolas" w:hAnsi="Consolas"/>
+          <w:b/>
+          <w:sz w:val="20"/>
+          <w:szCs w:val="20"/>
+        </w:rPr>
+        <w:t>Ud</w:t>
+      </w:r>
+      <w:proofErr w:type="spellEnd"/>
+      <w:r>
+        <w:rPr>
+          <w:rFonts w:ascii="Consolas" w:hAnsi="Consolas"/>
+          <w:b/>
+          <w:sz w:val="20"/>
+          <w:szCs w:val="20"/>
+        </w:rPr>
+        <w:t xml:space="preserve"> digito: "); //Mensaje a Monitor Serial </w:t>
       </w:r>
     </w:p>
     <w:p>
@@ -3878,15 +3950,6 @@
           <w:szCs w:val="20"/>
         </w:rPr>
       </w:pPr>
-      <w:r>
-        <w:rPr>
-          <w:rFonts w:ascii="Consolas" w:hAnsi="Consolas"/>
-          <w:b/>
-          <w:sz w:val="20"/>
-          <w:szCs w:val="20"/>
-        </w:rPr>
-        <w:t>Serial.println(</w:t>
-      </w:r>
       <w:proofErr w:type="spellStart"/>
       <w:r>
         <w:rPr>
@@ -3895,6 +3958,26 @@
           <w:sz w:val="20"/>
           <w:szCs w:val="20"/>
         </w:rPr>
+        <w:t>Serial.println</w:t>
+      </w:r>
+      <w:proofErr w:type="spellEnd"/>
+      <w:r>
+        <w:rPr>
+          <w:rFonts w:ascii="Consolas" w:hAnsi="Consolas"/>
+          <w:b/>
+          <w:sz w:val="20"/>
+          <w:szCs w:val="20"/>
+        </w:rPr>
+        <w:t>(</w:t>
+      </w:r>
+      <w:proofErr w:type="spellStart"/>
+      <w:r>
+        <w:rPr>
+          <w:rFonts w:ascii="Consolas" w:hAnsi="Consolas"/>
+          <w:b/>
+          <w:sz w:val="20"/>
+          <w:szCs w:val="20"/>
+        </w:rPr>
         <w:t>num</w:t>
       </w:r>
       <w:proofErr w:type="spellEnd"/>
@@ -3959,7 +4042,7 @@
           <w:sz w:val="20"/>
           <w:szCs w:val="20"/>
         </w:rPr>
-        <w:t xml:space="preserve"> if(</w:t>
+        <w:t xml:space="preserve"> </w:t>
       </w:r>
       <w:proofErr w:type="spellStart"/>
       <w:r>
@@ -3969,6 +4052,26 @@
           <w:sz w:val="20"/>
           <w:szCs w:val="20"/>
         </w:rPr>
+        <w:t>if</w:t>
+      </w:r>
+      <w:proofErr w:type="spellEnd"/>
+      <w:r>
+        <w:rPr>
+          <w:rFonts w:ascii="Consolas" w:hAnsi="Consolas"/>
+          <w:b/>
+          <w:sz w:val="20"/>
+          <w:szCs w:val="20"/>
+        </w:rPr>
+        <w:t>(</w:t>
+      </w:r>
+      <w:proofErr w:type="spellStart"/>
+      <w:r>
+        <w:rPr>
+          <w:rFonts w:ascii="Consolas" w:hAnsi="Consolas"/>
+          <w:b/>
+          <w:sz w:val="20"/>
+          <w:szCs w:val="20"/>
+        </w:rPr>
         <w:t>num</w:t>
       </w:r>
       <w:proofErr w:type="spellEnd"/>
@@ -4138,15 +4241,6 @@
           <w:szCs w:val="20"/>
         </w:rPr>
       </w:pPr>
-      <w:r>
-        <w:rPr>
-          <w:rFonts w:ascii="Consolas" w:hAnsi="Consolas"/>
-          <w:b/>
-          <w:sz w:val="20"/>
-          <w:szCs w:val="20"/>
-        </w:rPr>
-        <w:t>Serial.println(</w:t>
-      </w:r>
       <w:proofErr w:type="spellStart"/>
       <w:r>
         <w:rPr>
@@ -4155,6 +4249,26 @@
           <w:sz w:val="20"/>
           <w:szCs w:val="20"/>
         </w:rPr>
+        <w:t>Serial.println</w:t>
+      </w:r>
+      <w:proofErr w:type="spellEnd"/>
+      <w:r>
+        <w:rPr>
+          <w:rFonts w:ascii="Consolas" w:hAnsi="Consolas"/>
+          <w:b/>
+          <w:sz w:val="20"/>
+          <w:szCs w:val="20"/>
+        </w:rPr>
+        <w:t>(</w:t>
+      </w:r>
+      <w:proofErr w:type="spellStart"/>
+      <w:r>
+        <w:rPr>
+          <w:rFonts w:ascii="Consolas" w:hAnsi="Consolas"/>
+          <w:b/>
+          <w:sz w:val="20"/>
+          <w:szCs w:val="20"/>
+        </w:rPr>
         <w:t>num</w:t>
       </w:r>
       <w:proofErr w:type="spellEnd"/>
@@ -4294,15 +4408,6 @@
           <w:szCs w:val="20"/>
         </w:rPr>
       </w:pPr>
-      <w:r>
-        <w:rPr>
-          <w:rFonts w:ascii="Consolas" w:hAnsi="Consolas"/>
-          <w:b/>
-          <w:sz w:val="20"/>
-          <w:szCs w:val="20"/>
-        </w:rPr>
-        <w:t>if(</w:t>
-      </w:r>
       <w:proofErr w:type="spellStart"/>
       <w:r>
         <w:rPr>
@@ -4311,6 +4416,26 @@
           <w:sz w:val="20"/>
           <w:szCs w:val="20"/>
         </w:rPr>
+        <w:t>if</w:t>
+      </w:r>
+      <w:proofErr w:type="spellEnd"/>
+      <w:r>
+        <w:rPr>
+          <w:rFonts w:ascii="Consolas" w:hAnsi="Consolas"/>
+          <w:b/>
+          <w:sz w:val="20"/>
+          <w:szCs w:val="20"/>
+        </w:rPr>
+        <w:t>(</w:t>
+      </w:r>
+      <w:proofErr w:type="spellStart"/>
+      <w:r>
+        <w:rPr>
+          <w:rFonts w:ascii="Consolas" w:hAnsi="Consolas"/>
+          <w:b/>
+          <w:sz w:val="20"/>
+          <w:szCs w:val="20"/>
+        </w:rPr>
         <w:t>num</w:t>
       </w:r>
       <w:proofErr w:type="spellEnd"/>
@@ -4459,15 +4584,6 @@
           <w:szCs w:val="20"/>
         </w:rPr>
       </w:pPr>
-      <w:r>
-        <w:rPr>
-          <w:rFonts w:ascii="Consolas" w:hAnsi="Consolas"/>
-          <w:b/>
-          <w:sz w:val="20"/>
-          <w:szCs w:val="20"/>
-        </w:rPr>
-        <w:t>Serial.println(</w:t>
-      </w:r>
       <w:proofErr w:type="spellStart"/>
       <w:r>
         <w:rPr>
@@ -4476,6 +4592,26 @@
           <w:sz w:val="20"/>
           <w:szCs w:val="20"/>
         </w:rPr>
+        <w:t>Serial.println</w:t>
+      </w:r>
+      <w:proofErr w:type="spellEnd"/>
+      <w:r>
+        <w:rPr>
+          <w:rFonts w:ascii="Consolas" w:hAnsi="Consolas"/>
+          <w:b/>
+          <w:sz w:val="20"/>
+          <w:szCs w:val="20"/>
+        </w:rPr>
+        <w:t>(</w:t>
+      </w:r>
+      <w:proofErr w:type="spellStart"/>
+      <w:r>
+        <w:rPr>
+          <w:rFonts w:ascii="Consolas" w:hAnsi="Consolas"/>
+          <w:b/>
+          <w:sz w:val="20"/>
+          <w:szCs w:val="20"/>
+        </w:rPr>
         <w:t>num</w:t>
       </w:r>
       <w:proofErr w:type="spellEnd"/>
@@ -4486,7 +4622,27 @@
           <w:sz w:val="20"/>
           <w:szCs w:val="20"/>
         </w:rPr>
-        <w:t xml:space="preserve">); Serial.println("LED APAGADO"); //Mensaje a Monitor Serial Serial.println("------------------------"); //Mensaje a Monitor Serial </w:t>
+        <w:t xml:space="preserve">); </w:t>
+      </w:r>
+      <w:proofErr w:type="spellStart"/>
+      <w:r>
+        <w:rPr>
+          <w:rFonts w:ascii="Consolas" w:hAnsi="Consolas"/>
+          <w:b/>
+          <w:sz w:val="20"/>
+          <w:szCs w:val="20"/>
+        </w:rPr>
+        <w:t>Serial.println</w:t>
+      </w:r>
+      <w:proofErr w:type="spellEnd"/>
+      <w:r>
+        <w:rPr>
+          <w:rFonts w:ascii="Consolas" w:hAnsi="Consolas"/>
+          <w:b/>
+          <w:sz w:val="20"/>
+          <w:szCs w:val="20"/>
+        </w:rPr>
+        <w:t xml:space="preserve">("LED APAGADO"); //Mensaje a Monitor Serial Serial.println("------------------------"); //Mensaje a Monitor Serial </w:t>
       </w:r>
     </w:p>
     <w:p>
@@ -4564,14 +4720,25 @@
           <w:szCs w:val="20"/>
         </w:rPr>
       </w:pPr>
-      <w:r>
-        <w:rPr>
-          <w:rFonts w:ascii="Consolas" w:hAnsi="Consolas"/>
-          <w:b/>
-          <w:sz w:val="20"/>
-          <w:szCs w:val="20"/>
-        </w:rPr>
-        <w:t>if((</w:t>
+      <w:proofErr w:type="spellStart"/>
+      <w:r>
+        <w:rPr>
+          <w:rFonts w:ascii="Consolas" w:hAnsi="Consolas"/>
+          <w:b/>
+          <w:sz w:val="20"/>
+          <w:szCs w:val="20"/>
+        </w:rPr>
+        <w:t>if</w:t>
+      </w:r>
+      <w:proofErr w:type="spellEnd"/>
+      <w:r>
+        <w:rPr>
+          <w:rFonts w:ascii="Consolas" w:hAnsi="Consolas"/>
+          <w:b/>
+          <w:sz w:val="20"/>
+          <w:szCs w:val="20"/>
+        </w:rPr>
+        <w:t>((</w:t>
       </w:r>
       <w:proofErr w:type="spellStart"/>
       <w:proofErr w:type="gramStart"/>
@@ -7333,7 +7500,7 @@
           <w:lang w:val="en-US"/>
         </w:rPr>
         <w:drawing>
-          <wp:anchor distT="0" distB="0" distL="114300" distR="114300" simplePos="0" relativeHeight="251660288" behindDoc="0" locked="0" layoutInCell="1" allowOverlap="1">
+          <wp:anchor distT="0" distB="0" distL="114300" distR="114300" simplePos="0" relativeHeight="251657728" behindDoc="0" locked="0" layoutInCell="1" allowOverlap="1">
             <wp:simplePos x="0" y="0"/>
             <wp:positionH relativeFrom="column">
               <wp:posOffset>-3810</wp:posOffset>
@@ -13141,9 +13308,10 @@
           <w:noProof/>
           <w:sz w:val="24"/>
           <w:szCs w:val="24"/>
+          <w:lang w:val="en-US"/>
         </w:rPr>
         <w:drawing>
-          <wp:anchor distT="0" distB="0" distL="114300" distR="114300" simplePos="0" relativeHeight="251662336" behindDoc="0" locked="0" layoutInCell="1" allowOverlap="1">
+          <wp:anchor distT="0" distB="0" distL="114300" distR="114300" simplePos="0" relativeHeight="251658752" behindDoc="0" locked="0" layoutInCell="1" allowOverlap="1">
             <wp:simplePos x="0" y="0"/>
             <wp:positionH relativeFrom="column">
               <wp:posOffset>-3810</wp:posOffset>
@@ -13303,9 +13471,10 @@
           <w:noProof/>
           <w:sz w:val="24"/>
           <w:szCs w:val="24"/>
+          <w:lang w:val="en-US"/>
         </w:rPr>
         <w:drawing>
-          <wp:anchor distT="0" distB="0" distL="114300" distR="114300" simplePos="0" relativeHeight="251658240" behindDoc="0" locked="0" layoutInCell="1" allowOverlap="1" wp14:anchorId="1D465F51" wp14:editId="2FC37A7F">
+          <wp:anchor distT="0" distB="0" distL="114300" distR="114300" simplePos="0" relativeHeight="251656704" behindDoc="0" locked="0" layoutInCell="1" allowOverlap="1" wp14:anchorId="1D465F51" wp14:editId="2FC37A7F">
             <wp:simplePos x="0" y="0"/>
             <wp:positionH relativeFrom="column">
               <wp:posOffset>-3810</wp:posOffset>
@@ -13454,9 +13623,10 @@
           <w:noProof/>
           <w:sz w:val="24"/>
           <w:szCs w:val="24"/>
+          <w:lang w:val="en-US"/>
         </w:rPr>
         <w:drawing>
-          <wp:anchor distT="0" distB="0" distL="114300" distR="114300" simplePos="0" relativeHeight="251662336" behindDoc="0" locked="0" layoutInCell="1" allowOverlap="1">
+          <wp:anchor distT="0" distB="0" distL="114300" distR="114300" simplePos="0" relativeHeight="251659776" behindDoc="0" locked="0" layoutInCell="1" allowOverlap="1">
             <wp:simplePos x="0" y="0"/>
             <wp:positionH relativeFrom="column">
               <wp:posOffset>-3810</wp:posOffset>
@@ -13830,8 +14000,6 @@
           <w:lang w:val="es-ES"/>
         </w:rPr>
       </w:pPr>
-      <w:bookmarkStart w:id="1" w:name="_GoBack"/>
-      <w:bookmarkEnd w:id="1"/>
     </w:p>
     <w:p>
       <w:pPr>
@@ -13850,9 +14018,10 @@
           <w:noProof/>
           <w:sz w:val="24"/>
           <w:szCs w:val="24"/>
+          <w:lang w:val="en-US"/>
         </w:rPr>
         <w:drawing>
-          <wp:anchor distT="0" distB="0" distL="114300" distR="114300" simplePos="0" relativeHeight="251655168" behindDoc="0" locked="0" layoutInCell="1" allowOverlap="1" wp14:anchorId="6B4BBD50" wp14:editId="53AA9ACD">
+          <wp:anchor distT="0" distB="0" distL="114300" distR="114300" simplePos="0" relativeHeight="251655680" behindDoc="0" locked="0" layoutInCell="1" allowOverlap="1" wp14:anchorId="6B4BBD50" wp14:editId="53AA9ACD">
             <wp:simplePos x="0" y="0"/>
             <wp:positionH relativeFrom="margin">
               <wp:posOffset>78105</wp:posOffset>
@@ -13968,35 +14137,1987 @@
     </w:p>
     <w:p>
       <w:pPr>
-        <w:rPr>
-          <w:rFonts w:ascii="Arial Unicode MS" w:eastAsia="Arial Unicode MS" w:hAnsi="Arial Unicode MS" w:cs="Arial Unicode MS"/>
-          <w:sz w:val="24"/>
-          <w:szCs w:val="24"/>
-          <w:lang w:val="es-ES"/>
-        </w:rPr>
-      </w:pPr>
-    </w:p>
-    <w:p>
-      <w:pPr>
-        <w:rPr>
-          <w:rFonts w:ascii="Arial Unicode MS" w:eastAsia="Arial Unicode MS" w:hAnsi="Arial Unicode MS" w:cs="Arial Unicode MS"/>
-          <w:sz w:val="24"/>
-          <w:szCs w:val="24"/>
-          <w:lang w:val="es-ES"/>
-        </w:rPr>
-      </w:pPr>
-    </w:p>
-    <w:p>
-      <w:pPr>
-        <w:spacing w:before="100" w:beforeAutospacing="1" w:after="100" w:afterAutospacing="1" w:line="240" w:lineRule="auto"/>
-        <w:rPr>
-          <w:rFonts w:ascii="Arial Unicode MS" w:eastAsia="Arial Unicode MS" w:hAnsi="Arial Unicode MS" w:cs="Arial Unicode MS"/>
-          <w:sz w:val="24"/>
-          <w:szCs w:val="24"/>
-          <w:shd w:val="clear" w:color="auto" w:fill="FFFFFF"/>
-          <w:lang w:val="es-ES"/>
-        </w:rPr>
-      </w:pPr>
+        <w:spacing w:line="276" w:lineRule="auto"/>
+        <w:jc w:val="both"/>
+        <w:rPr>
+          <w:rFonts w:ascii="Arial Unicode MS" w:eastAsia="Arial Unicode MS" w:hAnsi="Arial Unicode MS" w:cs="Arial Unicode MS"/>
+          <w:sz w:val="24"/>
+          <w:szCs w:val="24"/>
+          <w:lang w:val="es-ES"/>
+        </w:rPr>
+      </w:pPr>
+      <w:r>
+        <w:rPr>
+          <w:rFonts w:ascii="Arial Unicode MS" w:eastAsia="Arial Unicode MS" w:hAnsi="Arial Unicode MS" w:cs="Arial Unicode MS"/>
+          <w:b/>
+          <w:sz w:val="24"/>
+          <w:szCs w:val="24"/>
+          <w:lang w:val="es-ES"/>
+        </w:rPr>
+        <w:t>Textos automáticos al inicio de la simulación</w:t>
+      </w:r>
+      <w:r>
+        <w:rPr>
+          <w:rFonts w:ascii="Arial Unicode MS" w:eastAsia="Arial Unicode MS" w:hAnsi="Arial Unicode MS" w:cs="Arial Unicode MS"/>
+          <w:sz w:val="24"/>
+          <w:szCs w:val="24"/>
+          <w:lang w:val="es-ES"/>
+        </w:rPr>
+        <w:t xml:space="preserve"> </w:t>
+      </w:r>
+    </w:p>
+    <w:p>
+      <w:pPr>
+        <w:spacing w:line="276" w:lineRule="auto"/>
+        <w:jc w:val="both"/>
+        <w:rPr>
+          <w:rFonts w:ascii="Arial Unicode MS" w:eastAsia="Arial Unicode MS" w:hAnsi="Arial Unicode MS" w:cs="Arial Unicode MS"/>
+          <w:sz w:val="24"/>
+          <w:szCs w:val="24"/>
+          <w:lang w:val="es-ES"/>
+        </w:rPr>
+      </w:pPr>
+      <w:r>
+        <w:rPr>
+          <w:rFonts w:ascii="Arial Unicode MS" w:eastAsia="Arial Unicode MS" w:hAnsi="Arial Unicode MS" w:cs="Arial Unicode MS"/>
+          <w:sz w:val="24"/>
+          <w:szCs w:val="24"/>
+          <w:lang w:val="es-ES"/>
+        </w:rPr>
+        <w:t xml:space="preserve">Podemos especificar una cadena de texto que se enviará de forma automática al iniciar la simulación en una terminal virtual. Para hacerlo, en las propiedades de la terminal virtual debemos escribir, por ejemplo, en el campo </w:t>
+      </w:r>
+      <w:proofErr w:type="spellStart"/>
+      <w:r>
+        <w:rPr>
+          <w:rFonts w:ascii="Arial Unicode MS" w:eastAsia="Arial Unicode MS" w:hAnsi="Arial Unicode MS" w:cs="Arial Unicode MS"/>
+          <w:sz w:val="24"/>
+          <w:szCs w:val="24"/>
+          <w:lang w:val="es-ES"/>
+        </w:rPr>
+        <w:t>Other</w:t>
+      </w:r>
+      <w:proofErr w:type="spellEnd"/>
+      <w:r>
+        <w:rPr>
+          <w:rFonts w:ascii="Arial Unicode MS" w:eastAsia="Arial Unicode MS" w:hAnsi="Arial Unicode MS" w:cs="Arial Unicode MS"/>
+          <w:sz w:val="24"/>
+          <w:szCs w:val="24"/>
+          <w:lang w:val="es-ES"/>
+        </w:rPr>
+        <w:t xml:space="preserve"> </w:t>
+      </w:r>
+      <w:proofErr w:type="spellStart"/>
+      <w:r>
+        <w:rPr>
+          <w:rFonts w:ascii="Arial Unicode MS" w:eastAsia="Arial Unicode MS" w:hAnsi="Arial Unicode MS" w:cs="Arial Unicode MS"/>
+          <w:sz w:val="24"/>
+          <w:szCs w:val="24"/>
+          <w:lang w:val="es-ES"/>
+        </w:rPr>
+        <w:t>Properties</w:t>
+      </w:r>
+      <w:proofErr w:type="spellEnd"/>
+      <w:r>
+        <w:rPr>
+          <w:rFonts w:ascii="Arial Unicode MS" w:eastAsia="Arial Unicode MS" w:hAnsi="Arial Unicode MS" w:cs="Arial Unicode MS"/>
+          <w:sz w:val="24"/>
+          <w:szCs w:val="24"/>
+          <w:lang w:val="es-ES"/>
+        </w:rPr>
+        <w:t>: TEXT=Hola o {TEXT=Hola} (las llaves se usan para que este atributo esté oculto). Esto enviará automáticamente el texto Hola al iniciar la simulación a través de la terminal TXD de esa terminal virtual.</w:t>
+      </w:r>
+    </w:p>
+    <w:p>
+      <w:pPr>
+        <w:spacing w:line="276" w:lineRule="auto"/>
+        <w:jc w:val="both"/>
+        <w:rPr>
+          <w:rFonts w:ascii="Arial Unicode MS" w:eastAsia="Arial Unicode MS" w:hAnsi="Arial Unicode MS" w:cs="Arial Unicode MS"/>
+          <w:sz w:val="24"/>
+          <w:szCs w:val="24"/>
+          <w:lang w:val="es-ES"/>
+        </w:rPr>
+      </w:pPr>
+      <w:r>
+        <w:rPr>
+          <w:rFonts w:ascii="Arial Unicode MS" w:eastAsia="Arial Unicode MS" w:hAnsi="Arial Unicode MS" w:cs="Arial Unicode MS"/>
+          <w:b/>
+          <w:sz w:val="24"/>
+          <w:szCs w:val="24"/>
+          <w:lang w:val="es-ES"/>
+        </w:rPr>
+        <w:t>Generador de patrones digitales</w:t>
+      </w:r>
+      <w:r>
+        <w:rPr>
+          <w:rFonts w:ascii="Arial Unicode MS" w:eastAsia="Arial Unicode MS" w:hAnsi="Arial Unicode MS" w:cs="Arial Unicode MS"/>
+          <w:sz w:val="24"/>
+          <w:szCs w:val="24"/>
+          <w:lang w:val="es-ES"/>
+        </w:rPr>
+        <w:t xml:space="preserve"> </w:t>
+      </w:r>
+    </w:p>
+    <w:p>
+      <w:pPr>
+        <w:spacing w:line="276" w:lineRule="auto"/>
+        <w:jc w:val="both"/>
+        <w:rPr>
+          <w:rFonts w:ascii="Arial Unicode MS" w:eastAsia="Arial Unicode MS" w:hAnsi="Arial Unicode MS" w:cs="Arial Unicode MS"/>
+          <w:sz w:val="24"/>
+          <w:szCs w:val="24"/>
+          <w:lang w:val="es-ES"/>
+        </w:rPr>
+      </w:pPr>
+      <w:r>
+        <w:rPr>
+          <w:rFonts w:ascii="Arial Unicode MS" w:eastAsia="Arial Unicode MS" w:hAnsi="Arial Unicode MS" w:cs="Arial Unicode MS"/>
+          <w:sz w:val="24"/>
+          <w:szCs w:val="24"/>
+          <w:lang w:val="es-ES"/>
+        </w:rPr>
+        <w:t xml:space="preserve">Otro instrumento de gran utilidad es el generador de patrones digitales, que sirve para generar series de datos binarios en paralelo de forma personalizada. Se pueden generar patrones simples o complejos con una capacidad de hasta 1k x 8, es decir, hasta 1024 datos de 8 bits cada uno. </w:t>
+      </w:r>
+    </w:p>
+    <w:p>
+      <w:pPr>
+        <w:spacing w:line="276" w:lineRule="auto"/>
+        <w:jc w:val="both"/>
+        <w:rPr>
+          <w:rFonts w:ascii="Arial Unicode MS" w:eastAsia="Arial Unicode MS" w:hAnsi="Arial Unicode MS" w:cs="Arial Unicode MS"/>
+          <w:sz w:val="24"/>
+          <w:szCs w:val="24"/>
+          <w:lang w:val="es-ES"/>
+        </w:rPr>
+      </w:pPr>
+      <w:r>
+        <w:rPr>
+          <w:rFonts w:ascii="Arial Unicode MS" w:eastAsia="Arial Unicode MS" w:hAnsi="Arial Unicode MS" w:cs="Arial Unicode MS"/>
+          <w:noProof/>
+          <w:sz w:val="24"/>
+          <w:szCs w:val="24"/>
+        </w:rPr>
+        <w:lastRenderedPageBreak/>
+        <w:drawing>
+          <wp:inline distT="0" distB="0" distL="0" distR="0" wp14:anchorId="138A701A" wp14:editId="40FB5296">
+            <wp:extent cx="4782217" cy="3124636"/>
+            <wp:effectExtent l="0" t="0" r="0" b="0"/>
+            <wp:docPr id="23" name="Imagen 23"/>
+            <wp:cNvGraphicFramePr>
+              <a:graphicFrameLocks xmlns:a="http://schemas.openxmlformats.org/drawingml/2006/main" noChangeAspect="1"/>
+            </wp:cNvGraphicFramePr>
+            <a:graphic xmlns:a="http://schemas.openxmlformats.org/drawingml/2006/main">
+              <a:graphicData uri="http://schemas.openxmlformats.org/drawingml/2006/picture">
+                <pic:pic xmlns:pic="http://schemas.openxmlformats.org/drawingml/2006/picture">
+                  <pic:nvPicPr>
+                    <pic:cNvPr id="1" name=""/>
+                    <pic:cNvPicPr/>
+                  </pic:nvPicPr>
+                  <pic:blipFill>
+                    <a:blip r:embed="rId41"/>
+                    <a:stretch>
+                      <a:fillRect/>
+                    </a:stretch>
+                  </pic:blipFill>
+                  <pic:spPr>
+                    <a:xfrm>
+                      <a:off x="0" y="0"/>
+                      <a:ext cx="4782217" cy="3124636"/>
+                    </a:xfrm>
+                    <a:prstGeom prst="rect">
+                      <a:avLst/>
+                    </a:prstGeom>
+                  </pic:spPr>
+                </pic:pic>
+              </a:graphicData>
+            </a:graphic>
+          </wp:inline>
+        </w:drawing>
+      </w:r>
+    </w:p>
+    <w:p>
+      <w:pPr>
+        <w:pStyle w:val="Prrafodelista"/>
+        <w:numPr>
+          <w:ilvl w:val="0"/>
+          <w:numId w:val="7"/>
+        </w:numPr>
+        <w:spacing w:line="276" w:lineRule="auto"/>
+        <w:jc w:val="both"/>
+        <w:rPr>
+          <w:rFonts w:ascii="Arial Unicode MS" w:eastAsia="Arial Unicode MS" w:hAnsi="Arial Unicode MS" w:cs="Arial Unicode MS"/>
+          <w:sz w:val="24"/>
+          <w:szCs w:val="24"/>
+          <w:lang w:val="es-ES"/>
+        </w:rPr>
+      </w:pPr>
+      <w:r>
+        <w:rPr>
+          <w:rFonts w:ascii="Arial Unicode MS" w:eastAsia="Arial Unicode MS" w:hAnsi="Arial Unicode MS" w:cs="Arial Unicode MS"/>
+          <w:sz w:val="24"/>
+          <w:szCs w:val="24"/>
+          <w:lang w:val="es-ES"/>
+        </w:rPr>
+        <w:t>CLKIN (ENTRADA DE RELOJ): esta terminal sirve para conectar una señal de reloj en caso de usarse en modo de reloj externo.</w:t>
+      </w:r>
+    </w:p>
+    <w:p>
+      <w:pPr>
+        <w:pStyle w:val="Prrafodelista"/>
+        <w:numPr>
+          <w:ilvl w:val="0"/>
+          <w:numId w:val="7"/>
+        </w:numPr>
+        <w:spacing w:line="276" w:lineRule="auto"/>
+        <w:jc w:val="both"/>
+        <w:rPr>
+          <w:rFonts w:ascii="Arial Unicode MS" w:eastAsia="Arial Unicode MS" w:hAnsi="Arial Unicode MS" w:cs="Arial Unicode MS"/>
+          <w:sz w:val="24"/>
+          <w:szCs w:val="24"/>
+          <w:lang w:val="es-ES"/>
+        </w:rPr>
+      </w:pPr>
+      <w:proofErr w:type="gramStart"/>
+      <w:r>
+        <w:rPr>
+          <w:rFonts w:ascii="Arial Unicode MS" w:eastAsia="Arial Unicode MS" w:hAnsi="Arial Unicode MS" w:cs="Arial Unicode MS"/>
+          <w:sz w:val="24"/>
+          <w:szCs w:val="24"/>
+          <w:lang w:val="es-ES"/>
+        </w:rPr>
+        <w:t>B[</w:t>
+      </w:r>
+      <w:proofErr w:type="gramEnd"/>
+      <w:r>
+        <w:rPr>
+          <w:rFonts w:ascii="Arial Unicode MS" w:eastAsia="Arial Unicode MS" w:hAnsi="Arial Unicode MS" w:cs="Arial Unicode MS"/>
+          <w:sz w:val="24"/>
+          <w:szCs w:val="24"/>
+          <w:lang w:val="es-ES"/>
+        </w:rPr>
+        <w:t>0..7]: bus de salida de datos.</w:t>
+      </w:r>
+    </w:p>
+    <w:p>
+      <w:pPr>
+        <w:pStyle w:val="Prrafodelista"/>
+        <w:numPr>
+          <w:ilvl w:val="0"/>
+          <w:numId w:val="7"/>
+        </w:numPr>
+        <w:spacing w:line="276" w:lineRule="auto"/>
+        <w:jc w:val="both"/>
+        <w:rPr>
+          <w:rFonts w:ascii="Arial Unicode MS" w:eastAsia="Arial Unicode MS" w:hAnsi="Arial Unicode MS" w:cs="Arial Unicode MS"/>
+          <w:sz w:val="24"/>
+          <w:szCs w:val="24"/>
+          <w:lang w:val="es-ES"/>
+        </w:rPr>
+      </w:pPr>
+      <w:r>
+        <w:rPr>
+          <w:rFonts w:ascii="Arial Unicode MS" w:eastAsia="Arial Unicode MS" w:hAnsi="Arial Unicode MS" w:cs="Arial Unicode MS"/>
+          <w:sz w:val="24"/>
+          <w:szCs w:val="24"/>
+          <w:lang w:val="es-ES"/>
+        </w:rPr>
+        <w:t>Q0 A Q7: terminales de salida de datos.</w:t>
+      </w:r>
+    </w:p>
+    <w:p>
+      <w:pPr>
+        <w:pStyle w:val="Prrafodelista"/>
+        <w:numPr>
+          <w:ilvl w:val="0"/>
+          <w:numId w:val="7"/>
+        </w:numPr>
+        <w:spacing w:line="276" w:lineRule="auto"/>
+        <w:jc w:val="both"/>
+        <w:rPr>
+          <w:rFonts w:ascii="Arial Unicode MS" w:eastAsia="Arial Unicode MS" w:hAnsi="Arial Unicode MS" w:cs="Arial Unicode MS"/>
+          <w:sz w:val="24"/>
+          <w:szCs w:val="24"/>
+          <w:lang w:val="es-ES"/>
+        </w:rPr>
+      </w:pPr>
+      <w:r>
+        <w:rPr>
+          <w:rFonts w:ascii="Arial Unicode MS" w:eastAsia="Arial Unicode MS" w:hAnsi="Arial Unicode MS" w:cs="Arial Unicode MS"/>
+          <w:sz w:val="24"/>
+          <w:szCs w:val="24"/>
+          <w:lang w:val="es-ES"/>
+        </w:rPr>
+        <w:t xml:space="preserve">CASCADE (CASCADA): esta terminal es usada para conectar otros generadores de patrones en cascada. Se pone en estado alto durante la salida del primer dato de la secuencia y permanece en estado bajo durante el resto del tiempo. </w:t>
+      </w:r>
+    </w:p>
+    <w:p>
+      <w:pPr>
+        <w:pStyle w:val="Prrafodelista"/>
+        <w:numPr>
+          <w:ilvl w:val="0"/>
+          <w:numId w:val="7"/>
+        </w:numPr>
+        <w:spacing w:line="276" w:lineRule="auto"/>
+        <w:jc w:val="both"/>
+        <w:rPr>
+          <w:rFonts w:ascii="Arial Unicode MS" w:eastAsia="Arial Unicode MS" w:hAnsi="Arial Unicode MS" w:cs="Arial Unicode MS"/>
+          <w:sz w:val="24"/>
+          <w:szCs w:val="24"/>
+          <w:lang w:val="es-ES"/>
+        </w:rPr>
+      </w:pPr>
+      <w:r>
+        <w:rPr>
+          <w:rFonts w:ascii="Arial Unicode MS" w:eastAsia="Arial Unicode MS" w:hAnsi="Arial Unicode MS" w:cs="Arial Unicode MS"/>
+          <w:sz w:val="24"/>
+          <w:szCs w:val="24"/>
+          <w:lang w:val="es-ES"/>
+        </w:rPr>
+        <w:t xml:space="preserve">CLKOUT (SALIDA DE RELOJ): es la salida de la señal de reloj interno. </w:t>
+      </w:r>
+    </w:p>
+    <w:p>
+      <w:pPr>
+        <w:pStyle w:val="Prrafodelista"/>
+        <w:numPr>
+          <w:ilvl w:val="0"/>
+          <w:numId w:val="7"/>
+        </w:numPr>
+        <w:spacing w:line="276" w:lineRule="auto"/>
+        <w:jc w:val="both"/>
+        <w:rPr>
+          <w:rFonts w:ascii="Arial Unicode MS" w:eastAsia="Arial Unicode MS" w:hAnsi="Arial Unicode MS" w:cs="Arial Unicode MS"/>
+          <w:sz w:val="24"/>
+          <w:szCs w:val="24"/>
+          <w:lang w:val="es-ES"/>
+        </w:rPr>
+      </w:pPr>
+      <w:r>
+        <w:rPr>
+          <w:rFonts w:ascii="Arial Unicode MS" w:eastAsia="Arial Unicode MS" w:hAnsi="Arial Unicode MS" w:cs="Arial Unicode MS"/>
+          <w:sz w:val="24"/>
+          <w:szCs w:val="24"/>
+          <w:lang w:val="es-ES"/>
+        </w:rPr>
+        <w:t xml:space="preserve">OE (HABILITAR SALIDA):se usa para habilitar la salida de datos o inhabilitarla, poniendo las salidas en estado de alta impedancia. La salida se habilita con un estado alto en ella y se deshabilita con un estado bajo; el generador continuará funcionando aun si las salidas están deshabilitadas. </w:t>
+      </w:r>
+    </w:p>
+    <w:p>
+      <w:pPr>
+        <w:pStyle w:val="Prrafodelista"/>
+        <w:numPr>
+          <w:ilvl w:val="0"/>
+          <w:numId w:val="7"/>
+        </w:numPr>
+        <w:spacing w:line="276" w:lineRule="auto"/>
+        <w:jc w:val="both"/>
+        <w:rPr>
+          <w:rFonts w:ascii="Arial Unicode MS" w:eastAsia="Arial Unicode MS" w:hAnsi="Arial Unicode MS" w:cs="Arial Unicode MS"/>
+          <w:sz w:val="24"/>
+          <w:szCs w:val="24"/>
+          <w:lang w:val="es-ES"/>
+        </w:rPr>
+      </w:pPr>
+      <w:r>
+        <w:rPr>
+          <w:rFonts w:ascii="Arial Unicode MS" w:eastAsia="Arial Unicode MS" w:hAnsi="Arial Unicode MS" w:cs="Arial Unicode MS"/>
+          <w:sz w:val="24"/>
+          <w:szCs w:val="24"/>
+          <w:lang w:val="es-ES"/>
+        </w:rPr>
+        <w:t xml:space="preserve">TRIG (DISPARO):se utiliza para dar un disparo externo al generador y que este inicie su funcionamiento. </w:t>
+      </w:r>
+    </w:p>
+    <w:p>
+      <w:pPr>
+        <w:pStyle w:val="Prrafodelista"/>
+        <w:numPr>
+          <w:ilvl w:val="0"/>
+          <w:numId w:val="7"/>
+        </w:numPr>
+        <w:spacing w:line="276" w:lineRule="auto"/>
+        <w:jc w:val="both"/>
+        <w:rPr>
+          <w:rFonts w:ascii="Arial Unicode MS" w:eastAsia="Arial Unicode MS" w:hAnsi="Arial Unicode MS" w:cs="Arial Unicode MS"/>
+          <w:sz w:val="24"/>
+          <w:szCs w:val="24"/>
+          <w:lang w:val="es-ES"/>
+        </w:rPr>
+      </w:pPr>
+      <w:r>
+        <w:rPr>
+          <w:rFonts w:ascii="Arial Unicode MS" w:eastAsia="Arial Unicode MS" w:hAnsi="Arial Unicode MS" w:cs="Arial Unicode MS"/>
+          <w:sz w:val="24"/>
+          <w:szCs w:val="24"/>
+          <w:lang w:val="es-ES"/>
+        </w:rPr>
+        <w:lastRenderedPageBreak/>
+        <w:t>HOLD (PAUSA): permite detener o pausar el funcionamiento del generador. Se detendrá en el punto donde se encuentre al habilitar este pin con un estado alto, y continuará al regresar al estado bajo.</w:t>
+      </w:r>
+    </w:p>
+    <w:p>
+      <w:pPr>
+        <w:spacing w:line="276" w:lineRule="auto"/>
+        <w:ind w:left="405"/>
+        <w:jc w:val="both"/>
+        <w:rPr>
+          <w:rFonts w:ascii="Arial Unicode MS" w:eastAsia="Arial Unicode MS" w:hAnsi="Arial Unicode MS" w:cs="Arial Unicode MS"/>
+          <w:sz w:val="24"/>
+          <w:szCs w:val="24"/>
+          <w:lang w:val="es-ES"/>
+        </w:rPr>
+      </w:pPr>
+      <w:r>
+        <w:rPr>
+          <w:rFonts w:ascii="Arial Unicode MS" w:eastAsia="Arial Unicode MS" w:hAnsi="Arial Unicode MS" w:cs="Arial Unicode MS"/>
+          <w:sz w:val="24"/>
+          <w:szCs w:val="24"/>
+          <w:lang w:val="es-ES"/>
+        </w:rPr>
+        <w:t xml:space="preserve">Es posible configurar el generador de patrones para que funcione con reloj interno o externo, además de poder manejar su funcionamiento mediante los pines de control (HOLD, TRIG, OE). La salida de datos del generador será en las terminales Q0 a Q7, en el bus de datos </w:t>
+      </w:r>
+      <w:proofErr w:type="gramStart"/>
+      <w:r>
+        <w:rPr>
+          <w:rFonts w:ascii="Arial Unicode MS" w:eastAsia="Arial Unicode MS" w:hAnsi="Arial Unicode MS" w:cs="Arial Unicode MS"/>
+          <w:sz w:val="24"/>
+          <w:szCs w:val="24"/>
+          <w:lang w:val="es-ES"/>
+        </w:rPr>
+        <w:t>B[</w:t>
+      </w:r>
+      <w:proofErr w:type="gramEnd"/>
+      <w:r>
+        <w:rPr>
+          <w:rFonts w:ascii="Arial Unicode MS" w:eastAsia="Arial Unicode MS" w:hAnsi="Arial Unicode MS" w:cs="Arial Unicode MS"/>
+          <w:sz w:val="24"/>
+          <w:szCs w:val="24"/>
+          <w:lang w:val="es-ES"/>
+        </w:rPr>
+        <w:t>0..7], o en ambos. El generador de patrones puede ser configurado ya sea mediante su ventana de propiedades o también de manera interactiva, es decir, durante la simulación.</w:t>
+      </w:r>
+    </w:p>
+    <w:p>
+      <w:pPr>
+        <w:spacing w:line="276" w:lineRule="auto"/>
+        <w:jc w:val="both"/>
+        <w:rPr>
+          <w:rFonts w:ascii="Arial Unicode MS" w:eastAsia="Arial Unicode MS" w:hAnsi="Arial Unicode MS" w:cs="Arial Unicode MS"/>
+          <w:sz w:val="24"/>
+          <w:szCs w:val="24"/>
+          <w:lang w:val="es-ES"/>
+        </w:rPr>
+      </w:pPr>
+    </w:p>
+    <w:p>
+      <w:pPr>
+        <w:spacing w:line="276" w:lineRule="auto"/>
+        <w:jc w:val="both"/>
+        <w:rPr>
+          <w:rFonts w:ascii="Arial Unicode MS" w:eastAsia="Arial Unicode MS" w:hAnsi="Arial Unicode MS" w:cs="Arial Unicode MS"/>
+          <w:sz w:val="24"/>
+          <w:szCs w:val="24"/>
+          <w:lang w:val="es-ES"/>
+        </w:rPr>
+      </w:pPr>
+    </w:p>
+    <w:p>
+      <w:pPr>
+        <w:pStyle w:val="Citadestacada"/>
+        <w:rPr>
+          <w:rFonts w:ascii="Arial Unicode MS" w:eastAsia="Arial Unicode MS" w:hAnsi="Arial Unicode MS" w:cs="Arial Unicode MS"/>
+          <w:b/>
+          <w:i w:val="0"/>
+          <w:color w:val="auto"/>
+          <w:sz w:val="24"/>
+          <w:szCs w:val="24"/>
+          <w:lang w:val="es-ES"/>
+        </w:rPr>
+      </w:pPr>
+      <w:r>
+        <w:rPr>
+          <w:rFonts w:ascii="Arial Unicode MS" w:eastAsia="Arial Unicode MS" w:hAnsi="Arial Unicode MS" w:cs="Arial Unicode MS"/>
+          <w:b/>
+          <w:i w:val="0"/>
+          <w:color w:val="auto"/>
+          <w:sz w:val="24"/>
+          <w:szCs w:val="24"/>
+          <w:lang w:val="es-ES"/>
+        </w:rPr>
+        <w:t xml:space="preserve">6. Como funciona COMPIM y para qué sirve? Que es un </w:t>
+      </w:r>
+      <w:proofErr w:type="spellStart"/>
+      <w:r>
+        <w:rPr>
+          <w:rFonts w:ascii="Arial Unicode MS" w:eastAsia="Arial Unicode MS" w:hAnsi="Arial Unicode MS" w:cs="Arial Unicode MS"/>
+          <w:b/>
+          <w:i w:val="0"/>
+          <w:color w:val="auto"/>
+          <w:sz w:val="24"/>
+          <w:szCs w:val="24"/>
+          <w:lang w:val="es-ES"/>
+        </w:rPr>
+        <w:t>virtualizador</w:t>
+      </w:r>
+      <w:proofErr w:type="spellEnd"/>
+      <w:r>
+        <w:rPr>
+          <w:rFonts w:ascii="Arial Unicode MS" w:eastAsia="Arial Unicode MS" w:hAnsi="Arial Unicode MS" w:cs="Arial Unicode MS"/>
+          <w:b/>
+          <w:i w:val="0"/>
+          <w:color w:val="auto"/>
+          <w:sz w:val="24"/>
+          <w:szCs w:val="24"/>
+          <w:lang w:val="es-ES"/>
+        </w:rPr>
+        <w:t xml:space="preserve"> de puertos, de ejemplos de los más utilizados.</w:t>
+      </w:r>
+    </w:p>
+    <w:p>
+      <w:pPr>
+        <w:spacing w:line="276" w:lineRule="auto"/>
+        <w:jc w:val="both"/>
+        <w:rPr>
+          <w:rFonts w:ascii="Arial Unicode MS" w:eastAsia="Arial Unicode MS" w:hAnsi="Arial Unicode MS" w:cs="Arial Unicode MS"/>
+          <w:sz w:val="24"/>
+          <w:szCs w:val="24"/>
+          <w:lang w:val="es-ES"/>
+        </w:rPr>
+      </w:pPr>
+      <w:r>
+        <w:rPr>
+          <w:rFonts w:ascii="Arial Unicode MS" w:eastAsia="Arial Unicode MS" w:hAnsi="Arial Unicode MS" w:cs="Arial Unicode MS"/>
+          <w:sz w:val="24"/>
+          <w:szCs w:val="24"/>
+          <w:lang w:val="es-ES"/>
+        </w:rPr>
+        <w:t>COMPIM modela un puerto serie físico. Almacena la comunicación serie recibida y la presenta como señales digitales al circuito. Cualquier dato serie transmitido desde el modelo UART o la CPU también viaja a través del puerto serie del ordenador. Existen soluciones alternativas que se pueden usar para crear un puerto serie virtual usando conectividad Bluetooth o USB. Otra característica del modelo COMPIM es que proporciona conversión de velocidad de transmisión. También hay una verificación opcional de software y hardware, que se puede implementar para abordar los aspectos físicos y virtuales del dispositivo.</w:t>
+      </w:r>
+    </w:p>
+    <w:p>
+      <w:pPr>
+        <w:spacing w:line="276" w:lineRule="auto"/>
+        <w:jc w:val="both"/>
+        <w:rPr>
+          <w:rFonts w:ascii="Arial Unicode MS" w:eastAsia="Arial Unicode MS" w:hAnsi="Arial Unicode MS" w:cs="Arial Unicode MS"/>
+          <w:sz w:val="24"/>
+          <w:szCs w:val="24"/>
+          <w:lang w:val="es-ES"/>
+        </w:rPr>
+      </w:pPr>
+      <w:r>
+        <w:rPr>
+          <w:rFonts w:ascii="Arial Unicode MS" w:eastAsia="Arial Unicode MS" w:hAnsi="Arial Unicode MS" w:cs="Arial Unicode MS"/>
+          <w:sz w:val="24"/>
+          <w:szCs w:val="24"/>
+          <w:lang w:val="es-ES"/>
+        </w:rPr>
+        <w:t xml:space="preserve">Los puertos virtuales ofrecen una opción para conectar el hardware externo al software de simulación. El diseñador puede interactuar con cualquiera de </w:t>
+      </w:r>
+      <w:r>
+        <w:rPr>
+          <w:rFonts w:ascii="Arial Unicode MS" w:eastAsia="Arial Unicode MS" w:hAnsi="Arial Unicode MS" w:cs="Arial Unicode MS"/>
+          <w:sz w:val="24"/>
+          <w:szCs w:val="24"/>
+          <w:lang w:val="es-ES"/>
+        </w:rPr>
+        <w:lastRenderedPageBreak/>
+        <w:t>los </w:t>
+      </w:r>
+      <w:r>
+        <w:rPr>
+          <w:rFonts w:ascii="Arial Unicode MS" w:eastAsia="Arial Unicode MS" w:hAnsi="Arial Unicode MS" w:cs="Arial Unicode MS"/>
+          <w:b/>
+          <w:bCs/>
+          <w:sz w:val="24"/>
+          <w:szCs w:val="24"/>
+          <w:lang w:val="es-ES"/>
+        </w:rPr>
+        <w:t>módulos basados ​​en UART</w:t>
+      </w:r>
+      <w:r>
+        <w:rPr>
+          <w:rFonts w:ascii="Arial Unicode MS" w:eastAsia="Arial Unicode MS" w:hAnsi="Arial Unicode MS" w:cs="Arial Unicode MS"/>
+          <w:sz w:val="24"/>
+          <w:szCs w:val="24"/>
+          <w:lang w:val="es-ES"/>
+        </w:rPr>
+        <w:t xml:space="preserve"> a través de los puertos virtuales en el software </w:t>
+      </w:r>
+      <w:proofErr w:type="spellStart"/>
+      <w:r>
+        <w:rPr>
+          <w:rFonts w:ascii="Arial Unicode MS" w:eastAsia="Arial Unicode MS" w:hAnsi="Arial Unicode MS" w:cs="Arial Unicode MS"/>
+          <w:sz w:val="24"/>
+          <w:szCs w:val="24"/>
+          <w:lang w:val="es-ES"/>
+        </w:rPr>
+        <w:t>Proteus</w:t>
+      </w:r>
+      <w:proofErr w:type="spellEnd"/>
+      <w:r>
+        <w:rPr>
+          <w:rFonts w:ascii="Arial Unicode MS" w:eastAsia="Arial Unicode MS" w:hAnsi="Arial Unicode MS" w:cs="Arial Unicode MS"/>
+          <w:sz w:val="24"/>
+          <w:szCs w:val="24"/>
+          <w:lang w:val="es-ES"/>
+        </w:rPr>
+        <w:t>.</w:t>
+      </w:r>
+    </w:p>
+    <w:p>
+      <w:pPr>
+        <w:spacing w:line="276" w:lineRule="auto"/>
+        <w:jc w:val="both"/>
+        <w:rPr>
+          <w:rFonts w:ascii="Arial Unicode MS" w:eastAsia="Arial Unicode MS" w:hAnsi="Arial Unicode MS" w:cs="Arial Unicode MS"/>
+          <w:sz w:val="24"/>
+          <w:szCs w:val="24"/>
+          <w:lang w:val="es-ES"/>
+        </w:rPr>
+      </w:pPr>
+      <w:r>
+        <w:rPr>
+          <w:rFonts w:ascii="Arial Unicode MS" w:eastAsia="Arial Unicode MS" w:hAnsi="Arial Unicode MS" w:cs="Arial Unicode MS"/>
+          <w:sz w:val="24"/>
+          <w:szCs w:val="24"/>
+          <w:lang w:val="es-ES"/>
+        </w:rPr>
+        <w:t>Hoy en día, varios </w:t>
+      </w:r>
+      <w:r>
+        <w:rPr>
+          <w:rFonts w:ascii="Arial Unicode MS" w:eastAsia="Arial Unicode MS" w:hAnsi="Arial Unicode MS" w:cs="Arial Unicode MS"/>
+          <w:b/>
+          <w:bCs/>
+          <w:sz w:val="24"/>
+          <w:szCs w:val="24"/>
+          <w:lang w:val="es-ES"/>
+        </w:rPr>
+        <w:t>módulos de sensores como GSM</w:t>
+      </w:r>
+      <w:r>
+        <w:rPr>
+          <w:rFonts w:ascii="Arial Unicode MS" w:eastAsia="Arial Unicode MS" w:hAnsi="Arial Unicode MS" w:cs="Arial Unicode MS"/>
+          <w:sz w:val="24"/>
+          <w:szCs w:val="24"/>
+          <w:lang w:val="es-ES"/>
+        </w:rPr>
+        <w:t>, GPS, </w:t>
+      </w:r>
+      <w:r>
+        <w:rPr>
+          <w:rFonts w:ascii="Arial Unicode MS" w:eastAsia="Arial Unicode MS" w:hAnsi="Arial Unicode MS" w:cs="Arial Unicode MS"/>
+          <w:b/>
+          <w:bCs/>
+          <w:sz w:val="24"/>
+          <w:szCs w:val="24"/>
+          <w:lang w:val="es-ES"/>
+        </w:rPr>
+        <w:t>RTC (reloj en tiempo real) se</w:t>
+      </w:r>
+      <w:r>
+        <w:rPr>
+          <w:rFonts w:ascii="Arial Unicode MS" w:eastAsia="Arial Unicode MS" w:hAnsi="Arial Unicode MS" w:cs="Arial Unicode MS"/>
+          <w:sz w:val="24"/>
+          <w:szCs w:val="24"/>
+          <w:lang w:val="es-ES"/>
+        </w:rPr>
+        <w:t xml:space="preserve">   comunican a través del Protocolo de comunicación UART. Dichos módulos se pueden interconectar con los puertos virtuales en </w:t>
+      </w:r>
+      <w:proofErr w:type="spellStart"/>
+      <w:r>
+        <w:rPr>
+          <w:rFonts w:ascii="Arial Unicode MS" w:eastAsia="Arial Unicode MS" w:hAnsi="Arial Unicode MS" w:cs="Arial Unicode MS"/>
+          <w:sz w:val="24"/>
+          <w:szCs w:val="24"/>
+          <w:lang w:val="es-ES"/>
+        </w:rPr>
+        <w:t>Proteus</w:t>
+      </w:r>
+      <w:proofErr w:type="spellEnd"/>
+      <w:r>
+        <w:rPr>
+          <w:rFonts w:ascii="Arial Unicode MS" w:eastAsia="Arial Unicode MS" w:hAnsi="Arial Unicode MS" w:cs="Arial Unicode MS"/>
+          <w:sz w:val="24"/>
+          <w:szCs w:val="24"/>
+          <w:lang w:val="es-ES"/>
+        </w:rPr>
+        <w:t xml:space="preserve">. Además, estos módulos pueden comunicarse con los microcontroladores dentro del software de simulación. Esto elimina el requisito de componentes de hardware para probar su idea de circuito. Entonces, el diseñador primero puede probar el circuito e implementar el programa integrado con la ayuda del software </w:t>
+      </w:r>
+      <w:proofErr w:type="spellStart"/>
+      <w:r>
+        <w:rPr>
+          <w:rFonts w:ascii="Arial Unicode MS" w:eastAsia="Arial Unicode MS" w:hAnsi="Arial Unicode MS" w:cs="Arial Unicode MS"/>
+          <w:sz w:val="24"/>
+          <w:szCs w:val="24"/>
+          <w:lang w:val="es-ES"/>
+        </w:rPr>
+        <w:t>Proteus</w:t>
+      </w:r>
+      <w:proofErr w:type="spellEnd"/>
+      <w:r>
+        <w:rPr>
+          <w:rFonts w:ascii="Arial Unicode MS" w:eastAsia="Arial Unicode MS" w:hAnsi="Arial Unicode MS" w:cs="Arial Unicode MS"/>
+          <w:sz w:val="24"/>
+          <w:szCs w:val="24"/>
+          <w:lang w:val="es-ES"/>
+        </w:rPr>
+        <w:t xml:space="preserve"> y, si los resultados son satisfactorios, puede implementarse utilizando los componentes de hardware adecuados.</w:t>
+      </w:r>
+    </w:p>
+    <w:p>
+      <w:pPr>
+        <w:spacing w:line="276" w:lineRule="auto"/>
+        <w:jc w:val="both"/>
+        <w:rPr>
+          <w:rFonts w:ascii="Arial Unicode MS" w:eastAsia="Arial Unicode MS" w:hAnsi="Arial Unicode MS" w:cs="Arial Unicode MS"/>
+          <w:b/>
+          <w:bCs/>
+          <w:sz w:val="24"/>
+          <w:szCs w:val="24"/>
+        </w:rPr>
+      </w:pPr>
+      <w:r>
+        <w:rPr>
+          <w:rFonts w:ascii="Arial Unicode MS" w:eastAsia="Arial Unicode MS" w:hAnsi="Arial Unicode MS" w:cs="Arial Unicode MS"/>
+          <w:b/>
+          <w:bCs/>
+          <w:sz w:val="24"/>
+          <w:szCs w:val="24"/>
+        </w:rPr>
+        <w:t>Módulos basados ​​en UART</w:t>
+      </w:r>
+    </w:p>
+    <w:p>
+      <w:pPr>
+        <w:spacing w:line="276" w:lineRule="auto"/>
+        <w:jc w:val="both"/>
+        <w:rPr>
+          <w:rFonts w:ascii="Arial Unicode MS" w:eastAsia="Arial Unicode MS" w:hAnsi="Arial Unicode MS" w:cs="Arial Unicode MS"/>
+          <w:sz w:val="24"/>
+          <w:szCs w:val="24"/>
+        </w:rPr>
+      </w:pPr>
+      <w:r>
+        <w:rPr>
+          <w:rFonts w:ascii="Arial Unicode MS" w:eastAsia="Arial Unicode MS" w:hAnsi="Arial Unicode MS" w:cs="Arial Unicode MS"/>
+          <w:noProof/>
+          <w:sz w:val="24"/>
+          <w:szCs w:val="24"/>
+        </w:rPr>
+        <w:drawing>
+          <wp:inline distT="0" distB="0" distL="0" distR="0" wp14:anchorId="049C26BA" wp14:editId="75866610">
+            <wp:extent cx="1499931" cy="1028700"/>
+            <wp:effectExtent l="0" t="0" r="5080" b="0"/>
+            <wp:docPr id="24" name="Imagen 24" descr="Módulo UART en proteus"/>
+            <wp:cNvGraphicFramePr>
+              <a:graphicFrameLocks xmlns:a="http://schemas.openxmlformats.org/drawingml/2006/main" noChangeAspect="1"/>
+            </wp:cNvGraphicFramePr>
+            <a:graphic xmlns:a="http://schemas.openxmlformats.org/drawingml/2006/main">
+              <a:graphicData uri="http://schemas.openxmlformats.org/drawingml/2006/picture">
+                <pic:pic xmlns:pic="http://schemas.openxmlformats.org/drawingml/2006/picture">
+                  <pic:nvPicPr>
+                    <pic:cNvPr id="0" name="Picture 18" descr="Módulo UART en proteus">
+                      <a:hlinkClick r:id="rId42"/>
+                    </pic:cNvPr>
+                    <pic:cNvPicPr>
+                      <a:picLocks noChangeAspect="1" noChangeArrowheads="1"/>
+                    </pic:cNvPicPr>
+                  </pic:nvPicPr>
+                  <pic:blipFill>
+                    <a:blip r:embed="rId43" cstate="print">
+                      <a:extLst>
+                        <a:ext uri="{28A0092B-C50C-407E-A947-70E740481C1C}">
+                          <a14:useLocalDpi xmlns:a14="http://schemas.microsoft.com/office/drawing/2010/main" val="0"/>
+                        </a:ext>
+                      </a:extLst>
+                    </a:blip>
+                    <a:srcRect/>
+                    <a:stretch>
+                      <a:fillRect/>
+                    </a:stretch>
+                  </pic:blipFill>
+                  <pic:spPr bwMode="auto">
+                    <a:xfrm>
+                      <a:off x="0" y="0"/>
+                      <a:ext cx="1574771" cy="1080028"/>
+                    </a:xfrm>
+                    <a:prstGeom prst="rect">
+                      <a:avLst/>
+                    </a:prstGeom>
+                    <a:noFill/>
+                    <a:ln>
+                      <a:noFill/>
+                    </a:ln>
+                  </pic:spPr>
+                </pic:pic>
+              </a:graphicData>
+            </a:graphic>
+          </wp:inline>
+        </w:drawing>
+      </w:r>
+    </w:p>
+    <w:p>
+      <w:pPr>
+        <w:spacing w:line="276" w:lineRule="auto"/>
+        <w:jc w:val="both"/>
+        <w:rPr>
+          <w:rFonts w:ascii="Arial Unicode MS" w:eastAsia="Arial Unicode MS" w:hAnsi="Arial Unicode MS" w:cs="Arial Unicode MS"/>
+          <w:sz w:val="24"/>
+          <w:szCs w:val="24"/>
+          <w:lang w:val="es-ES"/>
+        </w:rPr>
+      </w:pPr>
+      <w:r>
+        <w:rPr>
+          <w:rFonts w:ascii="Arial Unicode MS" w:eastAsia="Arial Unicode MS" w:hAnsi="Arial Unicode MS" w:cs="Arial Unicode MS"/>
+          <w:sz w:val="24"/>
+          <w:szCs w:val="24"/>
+          <w:lang w:val="es-ES"/>
+        </w:rPr>
+        <w:t>Este es básicamente un puerto serie, con protocolo </w:t>
+      </w:r>
+      <w:r>
+        <w:rPr>
+          <w:rFonts w:ascii="Arial Unicode MS" w:eastAsia="Arial Unicode MS" w:hAnsi="Arial Unicode MS" w:cs="Arial Unicode MS"/>
+          <w:b/>
+          <w:bCs/>
+          <w:sz w:val="24"/>
+          <w:szCs w:val="24"/>
+          <w:lang w:val="es-ES"/>
+        </w:rPr>
+        <w:t>RS-232. </w:t>
+      </w:r>
+      <w:r>
+        <w:rPr>
+          <w:rFonts w:ascii="Arial Unicode MS" w:eastAsia="Arial Unicode MS" w:hAnsi="Arial Unicode MS" w:cs="Arial Unicode MS"/>
+          <w:sz w:val="24"/>
+          <w:szCs w:val="24"/>
+          <w:lang w:val="es-ES"/>
+        </w:rPr>
+        <w:t>Se debe usar un IC de conversión de nivel como </w:t>
+      </w:r>
+      <w:r>
+        <w:rPr>
+          <w:rFonts w:ascii="Arial Unicode MS" w:eastAsia="Arial Unicode MS" w:hAnsi="Arial Unicode MS" w:cs="Arial Unicode MS"/>
+          <w:b/>
+          <w:bCs/>
+          <w:sz w:val="24"/>
+          <w:szCs w:val="24"/>
+          <w:lang w:val="es-ES"/>
+        </w:rPr>
+        <w:t>MAX 232</w:t>
+      </w:r>
+      <w:r>
+        <w:rPr>
+          <w:rFonts w:ascii="Arial Unicode MS" w:eastAsia="Arial Unicode MS" w:hAnsi="Arial Unicode MS" w:cs="Arial Unicode MS"/>
+          <w:sz w:val="24"/>
+          <w:szCs w:val="24"/>
+          <w:lang w:val="es-ES"/>
+        </w:rPr>
+        <w:t> para conectar con los microcontroladores. Pero, si el puerto serial no está disponible en su computadora, </w:t>
+      </w:r>
+      <w:r>
+        <w:rPr>
+          <w:rFonts w:ascii="Arial Unicode MS" w:eastAsia="Arial Unicode MS" w:hAnsi="Arial Unicode MS" w:cs="Arial Unicode MS"/>
+          <w:b/>
+          <w:bCs/>
+          <w:sz w:val="24"/>
+          <w:szCs w:val="24"/>
+          <w:lang w:val="es-ES"/>
+        </w:rPr>
+        <w:t>los convertidores USB a serial</w:t>
+      </w:r>
+      <w:r>
+        <w:rPr>
+          <w:rFonts w:ascii="Arial Unicode MS" w:eastAsia="Arial Unicode MS" w:hAnsi="Arial Unicode MS" w:cs="Arial Unicode MS"/>
+          <w:sz w:val="24"/>
+          <w:szCs w:val="24"/>
+          <w:lang w:val="es-ES"/>
+        </w:rPr>
+        <w:t> están disponibles. La salida de este convertidor es de 5 voltios o 3,3 voltios </w:t>
+      </w:r>
+      <w:r>
+        <w:rPr>
+          <w:rFonts w:ascii="Arial Unicode MS" w:eastAsia="Arial Unicode MS" w:hAnsi="Arial Unicode MS" w:cs="Arial Unicode MS"/>
+          <w:b/>
+          <w:bCs/>
+          <w:sz w:val="24"/>
+          <w:szCs w:val="24"/>
+          <w:lang w:val="es-ES"/>
+        </w:rPr>
+        <w:t xml:space="preserve">TTL </w:t>
+      </w:r>
+      <w:proofErr w:type="spellStart"/>
+      <w:r>
+        <w:rPr>
+          <w:rFonts w:ascii="Arial Unicode MS" w:eastAsia="Arial Unicode MS" w:hAnsi="Arial Unicode MS" w:cs="Arial Unicode MS"/>
+          <w:b/>
+          <w:bCs/>
+          <w:sz w:val="24"/>
+          <w:szCs w:val="24"/>
+          <w:lang w:val="es-ES"/>
+        </w:rPr>
+        <w:t>Logic</w:t>
+      </w:r>
+      <w:proofErr w:type="spellEnd"/>
+      <w:r>
+        <w:rPr>
+          <w:rFonts w:ascii="Arial Unicode MS" w:eastAsia="Arial Unicode MS" w:hAnsi="Arial Unicode MS" w:cs="Arial Unicode MS"/>
+          <w:sz w:val="24"/>
+          <w:szCs w:val="24"/>
+          <w:lang w:val="es-ES"/>
+        </w:rPr>
+        <w:t>. Esta salida se puede conectar a microcontroladores directamente. Se debe instalar un controlador de dispositivo adecuado.</w:t>
+      </w:r>
+    </w:p>
+    <w:p>
+      <w:pPr>
+        <w:spacing w:line="276" w:lineRule="auto"/>
+        <w:jc w:val="both"/>
+        <w:rPr>
+          <w:rFonts w:ascii="Arial Unicode MS" w:eastAsia="Arial Unicode MS" w:hAnsi="Arial Unicode MS" w:cs="Arial Unicode MS"/>
+          <w:b/>
+          <w:bCs/>
+          <w:sz w:val="24"/>
+          <w:szCs w:val="24"/>
+        </w:rPr>
+      </w:pPr>
+      <w:r>
+        <w:rPr>
+          <w:rFonts w:ascii="Arial Unicode MS" w:eastAsia="Arial Unicode MS" w:hAnsi="Arial Unicode MS" w:cs="Arial Unicode MS"/>
+          <w:b/>
+          <w:bCs/>
+          <w:sz w:val="24"/>
+          <w:szCs w:val="24"/>
+        </w:rPr>
+        <w:t>Convertidor USB a serie</w:t>
+      </w:r>
+    </w:p>
+    <w:p>
+      <w:pPr>
+        <w:spacing w:line="276" w:lineRule="auto"/>
+        <w:jc w:val="both"/>
+        <w:rPr>
+          <w:rFonts w:ascii="Arial Unicode MS" w:eastAsia="Arial Unicode MS" w:hAnsi="Arial Unicode MS" w:cs="Arial Unicode MS"/>
+          <w:sz w:val="24"/>
+          <w:szCs w:val="24"/>
+        </w:rPr>
+      </w:pPr>
+      <w:r>
+        <w:rPr>
+          <w:rFonts w:ascii="Arial Unicode MS" w:eastAsia="Arial Unicode MS" w:hAnsi="Arial Unicode MS" w:cs="Arial Unicode MS"/>
+          <w:noProof/>
+          <w:sz w:val="24"/>
+          <w:szCs w:val="24"/>
+        </w:rPr>
+        <w:drawing>
+          <wp:inline distT="0" distB="0" distL="0" distR="0" wp14:anchorId="4006725E" wp14:editId="525E520B">
+            <wp:extent cx="1216882" cy="762000"/>
+            <wp:effectExtent l="0" t="0" r="2540" b="0"/>
+            <wp:docPr id="25" name="Imagen 25" descr="USB serie proteo"/>
+            <wp:cNvGraphicFramePr>
+              <a:graphicFrameLocks xmlns:a="http://schemas.openxmlformats.org/drawingml/2006/main" noChangeAspect="1"/>
+            </wp:cNvGraphicFramePr>
+            <a:graphic xmlns:a="http://schemas.openxmlformats.org/drawingml/2006/main">
+              <a:graphicData uri="http://schemas.openxmlformats.org/drawingml/2006/picture">
+                <pic:pic xmlns:pic="http://schemas.openxmlformats.org/drawingml/2006/picture">
+                  <pic:nvPicPr>
+                    <pic:cNvPr id="0" name="Picture 31" descr="USB serie proteo">
+                      <a:hlinkClick r:id="rId44"/>
+                    </pic:cNvPr>
+                    <pic:cNvPicPr>
+                      <a:picLocks noChangeAspect="1" noChangeArrowheads="1"/>
+                    </pic:cNvPicPr>
+                  </pic:nvPicPr>
+                  <pic:blipFill>
+                    <a:blip r:embed="rId45" cstate="print">
+                      <a:extLst>
+                        <a:ext uri="{28A0092B-C50C-407E-A947-70E740481C1C}">
+                          <a14:useLocalDpi xmlns:a14="http://schemas.microsoft.com/office/drawing/2010/main" val="0"/>
+                        </a:ext>
+                      </a:extLst>
+                    </a:blip>
+                    <a:srcRect/>
+                    <a:stretch>
+                      <a:fillRect/>
+                    </a:stretch>
+                  </pic:blipFill>
+                  <pic:spPr bwMode="auto">
+                    <a:xfrm>
+                      <a:off x="0" y="0"/>
+                      <a:ext cx="1300742" cy="814513"/>
+                    </a:xfrm>
+                    <a:prstGeom prst="rect">
+                      <a:avLst/>
+                    </a:prstGeom>
+                    <a:noFill/>
+                    <a:ln>
+                      <a:noFill/>
+                    </a:ln>
+                  </pic:spPr>
+                </pic:pic>
+              </a:graphicData>
+            </a:graphic>
+          </wp:inline>
+        </w:drawing>
+      </w:r>
+    </w:p>
+    <w:p>
+      <w:pPr>
+        <w:pStyle w:val="Citadestacada"/>
+        <w:rPr>
+          <w:rFonts w:ascii="Arial Unicode MS" w:eastAsia="Arial Unicode MS" w:hAnsi="Arial Unicode MS" w:cs="Arial Unicode MS"/>
+          <w:b/>
+          <w:i w:val="0"/>
+          <w:color w:val="auto"/>
+          <w:sz w:val="24"/>
+          <w:szCs w:val="24"/>
+          <w:lang w:val="es-ES"/>
+        </w:rPr>
+      </w:pPr>
+      <w:r>
+        <w:rPr>
+          <w:rFonts w:ascii="Arial Unicode MS" w:eastAsia="Arial Unicode MS" w:hAnsi="Arial Unicode MS" w:cs="Arial Unicode MS"/>
+          <w:b/>
+          <w:i w:val="0"/>
+          <w:color w:val="auto"/>
+          <w:sz w:val="24"/>
+          <w:szCs w:val="24"/>
+          <w:lang w:val="es-ES"/>
+        </w:rPr>
+        <w:lastRenderedPageBreak/>
+        <w:t xml:space="preserve">Uso del PUERTO COM virtual en </w:t>
+      </w:r>
+      <w:proofErr w:type="spellStart"/>
+      <w:r>
+        <w:rPr>
+          <w:rFonts w:ascii="Arial Unicode MS" w:eastAsia="Arial Unicode MS" w:hAnsi="Arial Unicode MS" w:cs="Arial Unicode MS"/>
+          <w:b/>
+          <w:i w:val="0"/>
+          <w:color w:val="auto"/>
+          <w:sz w:val="24"/>
+          <w:szCs w:val="24"/>
+          <w:lang w:val="es-ES"/>
+        </w:rPr>
+        <w:t>Proteus</w:t>
+      </w:r>
+      <w:proofErr w:type="spellEnd"/>
+    </w:p>
+    <w:p>
+      <w:pPr>
+        <w:spacing w:line="276" w:lineRule="auto"/>
+        <w:jc w:val="both"/>
+        <w:rPr>
+          <w:rFonts w:ascii="Arial Unicode MS" w:eastAsia="Arial Unicode MS" w:hAnsi="Arial Unicode MS" w:cs="Arial Unicode MS"/>
+          <w:sz w:val="24"/>
+          <w:szCs w:val="24"/>
+          <w:lang w:val="es-ES"/>
+        </w:rPr>
+      </w:pPr>
+      <w:proofErr w:type="spellStart"/>
+      <w:r>
+        <w:rPr>
+          <w:rFonts w:ascii="Arial Unicode MS" w:eastAsia="Arial Unicode MS" w:hAnsi="Arial Unicode MS" w:cs="Arial Unicode MS"/>
+          <w:b/>
+          <w:bCs/>
+          <w:sz w:val="24"/>
+          <w:szCs w:val="24"/>
+          <w:lang w:val="es-ES"/>
+        </w:rPr>
+        <w:t>Com</w:t>
+      </w:r>
+      <w:proofErr w:type="spellEnd"/>
+      <w:r>
+        <w:rPr>
+          <w:rFonts w:ascii="Arial Unicode MS" w:eastAsia="Arial Unicode MS" w:hAnsi="Arial Unicode MS" w:cs="Arial Unicode MS"/>
+          <w:b/>
+          <w:bCs/>
+          <w:sz w:val="24"/>
+          <w:szCs w:val="24"/>
+          <w:lang w:val="es-ES"/>
+        </w:rPr>
+        <w:t xml:space="preserve"> Port</w:t>
+      </w:r>
+      <w:r>
+        <w:rPr>
+          <w:rFonts w:ascii="Arial Unicode MS" w:eastAsia="Arial Unicode MS" w:hAnsi="Arial Unicode MS" w:cs="Arial Unicode MS"/>
+          <w:sz w:val="24"/>
+          <w:szCs w:val="24"/>
+          <w:lang w:val="es-ES"/>
+        </w:rPr>
+        <w:t> se encuentra en la biblioteca activa de componentes. Se describe como </w:t>
+      </w:r>
+      <w:r>
+        <w:rPr>
+          <w:rFonts w:ascii="Arial Unicode MS" w:eastAsia="Arial Unicode MS" w:hAnsi="Arial Unicode MS" w:cs="Arial Unicode MS"/>
+          <w:b/>
+          <w:bCs/>
+          <w:sz w:val="24"/>
+          <w:szCs w:val="24"/>
+          <w:lang w:val="es-ES"/>
+        </w:rPr>
+        <w:t>Modelo de interfaz</w:t>
+      </w:r>
+      <w:r>
+        <w:rPr>
+          <w:rFonts w:ascii="Arial Unicode MS" w:eastAsia="Arial Unicode MS" w:hAnsi="Arial Unicode MS" w:cs="Arial Unicode MS"/>
+          <w:sz w:val="24"/>
+          <w:szCs w:val="24"/>
+          <w:lang w:val="es-ES"/>
+        </w:rPr>
+        <w:t> física </w:t>
+      </w:r>
+      <w:r>
+        <w:rPr>
+          <w:rFonts w:ascii="Arial Unicode MS" w:eastAsia="Arial Unicode MS" w:hAnsi="Arial Unicode MS" w:cs="Arial Unicode MS"/>
+          <w:b/>
+          <w:bCs/>
+          <w:sz w:val="24"/>
+          <w:szCs w:val="24"/>
+          <w:lang w:val="es-ES"/>
+        </w:rPr>
+        <w:t>-</w:t>
+      </w:r>
+      <w:r>
+        <w:rPr>
+          <w:rFonts w:ascii="Arial Unicode MS" w:eastAsia="Arial Unicode MS" w:hAnsi="Arial Unicode MS" w:cs="Arial Unicode MS"/>
+          <w:sz w:val="24"/>
+          <w:szCs w:val="24"/>
+          <w:lang w:val="es-ES"/>
+        </w:rPr>
+        <w:t> PIM. Para la comunicación en serie, los pines RX y TX son suficientes. Pero para la comunicación real del protocolo RS 232 también se utilizan los terminales restantes.</w:t>
+      </w:r>
+    </w:p>
+    <w:p>
+      <w:pPr>
+        <w:spacing w:line="276" w:lineRule="auto"/>
+        <w:jc w:val="both"/>
+        <w:rPr>
+          <w:rFonts w:ascii="Arial Unicode MS" w:eastAsia="Arial Unicode MS" w:hAnsi="Arial Unicode MS" w:cs="Arial Unicode MS"/>
+          <w:sz w:val="24"/>
+          <w:szCs w:val="24"/>
+          <w:lang w:val="es-ES"/>
+        </w:rPr>
+      </w:pPr>
+      <w:r>
+        <w:rPr>
+          <w:rFonts w:ascii="Arial Unicode MS" w:eastAsia="Arial Unicode MS" w:hAnsi="Arial Unicode MS" w:cs="Arial Unicode MS"/>
+          <w:noProof/>
+          <w:sz w:val="24"/>
+          <w:szCs w:val="24"/>
+        </w:rPr>
+        <w:drawing>
+          <wp:inline distT="0" distB="0" distL="0" distR="0" wp14:anchorId="077E5E4B" wp14:editId="15F4251C">
+            <wp:extent cx="3522133" cy="1981200"/>
+            <wp:effectExtent l="0" t="0" r="2540" b="0"/>
+            <wp:docPr id="26" name="Imagen 26" descr="COM Port in Proteus"/>
+            <wp:cNvGraphicFramePr>
+              <a:graphicFrameLocks xmlns:a="http://schemas.openxmlformats.org/drawingml/2006/main" noChangeAspect="1"/>
+            </wp:cNvGraphicFramePr>
+            <a:graphic xmlns:a="http://schemas.openxmlformats.org/drawingml/2006/main">
+              <a:graphicData uri="http://schemas.openxmlformats.org/drawingml/2006/picture">
+                <pic:pic xmlns:pic="http://schemas.openxmlformats.org/drawingml/2006/picture">
+                  <pic:nvPicPr>
+                    <pic:cNvPr id="0" name="Picture 88" descr="COM Port in Proteus">
+                      <a:hlinkClick r:id="rId46"/>
+                    </pic:cNvPr>
+                    <pic:cNvPicPr>
+                      <a:picLocks noChangeAspect="1" noChangeArrowheads="1"/>
+                    </pic:cNvPicPr>
+                  </pic:nvPicPr>
+                  <pic:blipFill>
+                    <a:blip r:embed="rId47">
+                      <a:extLst>
+                        <a:ext uri="{28A0092B-C50C-407E-A947-70E740481C1C}">
+                          <a14:useLocalDpi xmlns:a14="http://schemas.microsoft.com/office/drawing/2010/main" val="0"/>
+                        </a:ext>
+                      </a:extLst>
+                    </a:blip>
+                    <a:srcRect/>
+                    <a:stretch>
+                      <a:fillRect/>
+                    </a:stretch>
+                  </pic:blipFill>
+                  <pic:spPr bwMode="auto">
+                    <a:xfrm>
+                      <a:off x="0" y="0"/>
+                      <a:ext cx="3526574" cy="1983698"/>
+                    </a:xfrm>
+                    <a:prstGeom prst="rect">
+                      <a:avLst/>
+                    </a:prstGeom>
+                    <a:noFill/>
+                    <a:ln>
+                      <a:noFill/>
+                    </a:ln>
+                  </pic:spPr>
+                </pic:pic>
+              </a:graphicData>
+            </a:graphic>
+          </wp:inline>
+        </w:drawing>
+      </w:r>
+    </w:p>
+    <w:p>
+      <w:pPr>
+        <w:spacing w:line="276" w:lineRule="auto"/>
+        <w:jc w:val="both"/>
+        <w:rPr>
+          <w:rFonts w:ascii="Arial Unicode MS" w:eastAsia="Arial Unicode MS" w:hAnsi="Arial Unicode MS" w:cs="Arial Unicode MS"/>
+          <w:sz w:val="24"/>
+          <w:szCs w:val="24"/>
+          <w:lang w:val="es-ES"/>
+        </w:rPr>
+      </w:pPr>
+      <w:r>
+        <w:rPr>
+          <w:rFonts w:ascii="Arial Unicode MS" w:eastAsia="Arial Unicode MS" w:hAnsi="Arial Unicode MS" w:cs="Arial Unicode MS"/>
+          <w:sz w:val="24"/>
+          <w:szCs w:val="24"/>
+          <w:lang w:val="es-ES"/>
+        </w:rPr>
+        <w:t xml:space="preserve">COM PORT in </w:t>
+      </w:r>
+      <w:proofErr w:type="spellStart"/>
+      <w:r>
+        <w:rPr>
+          <w:rFonts w:ascii="Arial Unicode MS" w:eastAsia="Arial Unicode MS" w:hAnsi="Arial Unicode MS" w:cs="Arial Unicode MS"/>
+          <w:sz w:val="24"/>
+          <w:szCs w:val="24"/>
+          <w:lang w:val="es-ES"/>
+        </w:rPr>
+        <w:t>Proteus</w:t>
+      </w:r>
+      <w:proofErr w:type="spellEnd"/>
+    </w:p>
+    <w:p>
+      <w:pPr>
+        <w:spacing w:line="276" w:lineRule="auto"/>
+        <w:jc w:val="both"/>
+        <w:rPr>
+          <w:rFonts w:ascii="Arial Unicode MS" w:eastAsia="Arial Unicode MS" w:hAnsi="Arial Unicode MS" w:cs="Arial Unicode MS"/>
+          <w:sz w:val="24"/>
+          <w:szCs w:val="24"/>
+          <w:lang w:val="es-ES"/>
+        </w:rPr>
+      </w:pPr>
+      <w:r>
+        <w:rPr>
+          <w:rFonts w:ascii="Arial Unicode MS" w:eastAsia="Arial Unicode MS" w:hAnsi="Arial Unicode MS" w:cs="Arial Unicode MS"/>
+          <w:sz w:val="24"/>
+          <w:szCs w:val="24"/>
+          <w:lang w:val="es-ES"/>
+        </w:rPr>
+        <w:t>Se utiliza un terminal virtual para enviar y recibir los datos a través del puerto. Los datos se pueden enviar a través del teclado y los datos recibidos se muestran en el terminal virtual.</w:t>
+      </w:r>
+    </w:p>
+    <w:p>
+      <w:pPr>
+        <w:spacing w:line="276" w:lineRule="auto"/>
+        <w:jc w:val="both"/>
+        <w:rPr>
+          <w:rFonts w:ascii="Arial Unicode MS" w:eastAsia="Arial Unicode MS" w:hAnsi="Arial Unicode MS" w:cs="Arial Unicode MS"/>
+          <w:sz w:val="24"/>
+          <w:szCs w:val="24"/>
+          <w:lang w:val="es-ES"/>
+        </w:rPr>
+      </w:pPr>
+      <w:r>
+        <w:rPr>
+          <w:rFonts w:ascii="Arial Unicode MS" w:eastAsia="Arial Unicode MS" w:hAnsi="Arial Unicode MS" w:cs="Arial Unicode MS"/>
+          <w:noProof/>
+          <w:sz w:val="24"/>
+          <w:szCs w:val="24"/>
+        </w:rPr>
+        <w:drawing>
+          <wp:inline distT="0" distB="0" distL="0" distR="0" wp14:anchorId="5240700C" wp14:editId="0D176423">
+            <wp:extent cx="4267200" cy="2400300"/>
+            <wp:effectExtent l="0" t="0" r="0" b="0"/>
+            <wp:docPr id="27" name="Imagen 27" descr="Terminal virtual en Proteus"/>
+            <wp:cNvGraphicFramePr>
+              <a:graphicFrameLocks xmlns:a="http://schemas.openxmlformats.org/drawingml/2006/main" noChangeAspect="1"/>
+            </wp:cNvGraphicFramePr>
+            <a:graphic xmlns:a="http://schemas.openxmlformats.org/drawingml/2006/main">
+              <a:graphicData uri="http://schemas.openxmlformats.org/drawingml/2006/picture">
+                <pic:pic xmlns:pic="http://schemas.openxmlformats.org/drawingml/2006/picture">
+                  <pic:nvPicPr>
+                    <pic:cNvPr id="0" name="Picture 89" descr="Terminal virtual en Proteus">
+                      <a:hlinkClick r:id="rId48"/>
+                    </pic:cNvPr>
+                    <pic:cNvPicPr>
+                      <a:picLocks noChangeAspect="1" noChangeArrowheads="1"/>
+                    </pic:cNvPicPr>
+                  </pic:nvPicPr>
+                  <pic:blipFill>
+                    <a:blip r:embed="rId49">
+                      <a:extLst>
+                        <a:ext uri="{28A0092B-C50C-407E-A947-70E740481C1C}">
+                          <a14:useLocalDpi xmlns:a14="http://schemas.microsoft.com/office/drawing/2010/main" val="0"/>
+                        </a:ext>
+                      </a:extLst>
+                    </a:blip>
+                    <a:srcRect/>
+                    <a:stretch>
+                      <a:fillRect/>
+                    </a:stretch>
+                  </pic:blipFill>
+                  <pic:spPr bwMode="auto">
+                    <a:xfrm>
+                      <a:off x="0" y="0"/>
+                      <a:ext cx="4267200" cy="2400300"/>
+                    </a:xfrm>
+                    <a:prstGeom prst="rect">
+                      <a:avLst/>
+                    </a:prstGeom>
+                    <a:noFill/>
+                    <a:ln>
+                      <a:noFill/>
+                    </a:ln>
+                  </pic:spPr>
+                </pic:pic>
+              </a:graphicData>
+            </a:graphic>
+          </wp:inline>
+        </w:drawing>
+      </w:r>
+    </w:p>
+    <w:p>
+      <w:pPr>
+        <w:spacing w:line="276" w:lineRule="auto"/>
+        <w:jc w:val="both"/>
+        <w:rPr>
+          <w:rFonts w:ascii="Arial Unicode MS" w:eastAsia="Arial Unicode MS" w:hAnsi="Arial Unicode MS" w:cs="Arial Unicode MS"/>
+          <w:sz w:val="24"/>
+          <w:szCs w:val="24"/>
+          <w:lang w:val="es-ES"/>
+        </w:rPr>
+      </w:pPr>
+    </w:p>
+    <w:p>
+      <w:pPr>
+        <w:pStyle w:val="Citadestacada"/>
+        <w:rPr>
+          <w:rFonts w:ascii="Arial Unicode MS" w:eastAsia="Arial Unicode MS" w:hAnsi="Arial Unicode MS" w:cs="Arial Unicode MS"/>
+          <w:b/>
+          <w:i w:val="0"/>
+          <w:color w:val="auto"/>
+          <w:sz w:val="24"/>
+          <w:szCs w:val="24"/>
+          <w:lang w:val="es-ES"/>
+        </w:rPr>
+      </w:pPr>
+      <w:r>
+        <w:rPr>
+          <w:rFonts w:ascii="Arial Unicode MS" w:eastAsia="Arial Unicode MS" w:hAnsi="Arial Unicode MS" w:cs="Arial Unicode MS"/>
+          <w:b/>
+          <w:i w:val="0"/>
+          <w:color w:val="auto"/>
+          <w:sz w:val="24"/>
+          <w:szCs w:val="24"/>
+          <w:lang w:val="es-ES"/>
+        </w:rPr>
+        <w:lastRenderedPageBreak/>
+        <w:t xml:space="preserve">Terminal virtual en </w:t>
+      </w:r>
+      <w:proofErr w:type="spellStart"/>
+      <w:r>
+        <w:rPr>
+          <w:rFonts w:ascii="Arial Unicode MS" w:eastAsia="Arial Unicode MS" w:hAnsi="Arial Unicode MS" w:cs="Arial Unicode MS"/>
+          <w:b/>
+          <w:i w:val="0"/>
+          <w:color w:val="auto"/>
+          <w:sz w:val="24"/>
+          <w:szCs w:val="24"/>
+          <w:lang w:val="es-ES"/>
+        </w:rPr>
+        <w:t>Proteus</w:t>
+      </w:r>
+      <w:proofErr w:type="spellEnd"/>
+    </w:p>
+    <w:p>
+      <w:pPr>
+        <w:spacing w:line="276" w:lineRule="auto"/>
+        <w:jc w:val="both"/>
+        <w:rPr>
+          <w:rFonts w:ascii="Arial Unicode MS" w:eastAsia="Arial Unicode MS" w:hAnsi="Arial Unicode MS" w:cs="Arial Unicode MS"/>
+          <w:sz w:val="24"/>
+          <w:szCs w:val="24"/>
+          <w:lang w:val="es-ES"/>
+        </w:rPr>
+      </w:pPr>
+      <w:r>
+        <w:rPr>
+          <w:rFonts w:ascii="Arial Unicode MS" w:eastAsia="Arial Unicode MS" w:hAnsi="Arial Unicode MS" w:cs="Arial Unicode MS"/>
+          <w:sz w:val="24"/>
+          <w:szCs w:val="24"/>
+          <w:lang w:val="es-ES"/>
+        </w:rPr>
+        <w:t>Este terminal virtual es como el circuito detrás del conector. Entonces, los pines RX y TX de ambos están conectados uno a uno directamente.</w:t>
+      </w:r>
+    </w:p>
+    <w:p>
+      <w:pPr>
+        <w:spacing w:line="276" w:lineRule="auto"/>
+        <w:jc w:val="both"/>
+        <w:rPr>
+          <w:rFonts w:ascii="Arial Unicode MS" w:eastAsia="Arial Unicode MS" w:hAnsi="Arial Unicode MS" w:cs="Arial Unicode MS"/>
+          <w:sz w:val="24"/>
+          <w:szCs w:val="24"/>
+          <w:lang w:val="es-ES"/>
+        </w:rPr>
+      </w:pPr>
+      <w:r>
+        <w:rPr>
+          <w:rFonts w:ascii="Arial Unicode MS" w:eastAsia="Arial Unicode MS" w:hAnsi="Arial Unicode MS" w:cs="Arial Unicode MS"/>
+          <w:noProof/>
+          <w:sz w:val="24"/>
+          <w:szCs w:val="24"/>
+        </w:rPr>
+        <w:drawing>
+          <wp:inline distT="0" distB="0" distL="0" distR="0" wp14:anchorId="55695C25" wp14:editId="4600D195">
+            <wp:extent cx="2305050" cy="2300618"/>
+            <wp:effectExtent l="0" t="0" r="0" b="4445"/>
+            <wp:docPr id="28" name="Imagen 28" descr="Conexión del circuito virtual COM PORT"/>
+            <wp:cNvGraphicFramePr>
+              <a:graphicFrameLocks xmlns:a="http://schemas.openxmlformats.org/drawingml/2006/main" noChangeAspect="1"/>
+            </wp:cNvGraphicFramePr>
+            <a:graphic xmlns:a="http://schemas.openxmlformats.org/drawingml/2006/main">
+              <a:graphicData uri="http://schemas.openxmlformats.org/drawingml/2006/picture">
+                <pic:pic xmlns:pic="http://schemas.openxmlformats.org/drawingml/2006/picture">
+                  <pic:nvPicPr>
+                    <pic:cNvPr id="0" name="Picture 90" descr="Conexión del circuito virtual COM PORT">
+                      <a:hlinkClick r:id="rId50"/>
+                    </pic:cNvPr>
+                    <pic:cNvPicPr>
+                      <a:picLocks noChangeAspect="1" noChangeArrowheads="1"/>
+                    </pic:cNvPicPr>
+                  </pic:nvPicPr>
+                  <pic:blipFill>
+                    <a:blip r:embed="rId51">
+                      <a:extLst>
+                        <a:ext uri="{28A0092B-C50C-407E-A947-70E740481C1C}">
+                          <a14:useLocalDpi xmlns:a14="http://schemas.microsoft.com/office/drawing/2010/main" val="0"/>
+                        </a:ext>
+                      </a:extLst>
+                    </a:blip>
+                    <a:srcRect/>
+                    <a:stretch>
+                      <a:fillRect/>
+                    </a:stretch>
+                  </pic:blipFill>
+                  <pic:spPr bwMode="auto">
+                    <a:xfrm>
+                      <a:off x="0" y="0"/>
+                      <a:ext cx="2353598" cy="2349072"/>
+                    </a:xfrm>
+                    <a:prstGeom prst="rect">
+                      <a:avLst/>
+                    </a:prstGeom>
+                    <a:noFill/>
+                    <a:ln>
+                      <a:noFill/>
+                    </a:ln>
+                  </pic:spPr>
+                </pic:pic>
+              </a:graphicData>
+            </a:graphic>
+          </wp:inline>
+        </w:drawing>
+      </w:r>
+    </w:p>
+    <w:p>
+      <w:pPr>
+        <w:spacing w:line="276" w:lineRule="auto"/>
+        <w:jc w:val="both"/>
+        <w:rPr>
+          <w:rFonts w:ascii="Arial Unicode MS" w:eastAsia="Arial Unicode MS" w:hAnsi="Arial Unicode MS" w:cs="Arial Unicode MS"/>
+          <w:sz w:val="24"/>
+          <w:szCs w:val="24"/>
+          <w:lang w:val="es-ES"/>
+        </w:rPr>
+      </w:pPr>
+      <w:r>
+        <w:rPr>
+          <w:rFonts w:ascii="Arial Unicode MS" w:eastAsia="Arial Unicode MS" w:hAnsi="Arial Unicode MS" w:cs="Arial Unicode MS"/>
+          <w:sz w:val="24"/>
+          <w:szCs w:val="24"/>
+          <w:lang w:val="es-ES"/>
+        </w:rPr>
+        <w:t>Conexión del circuito virtual COM PORT</w:t>
+      </w:r>
+    </w:p>
+    <w:p>
+      <w:pPr>
+        <w:spacing w:line="276" w:lineRule="auto"/>
+        <w:jc w:val="both"/>
+        <w:rPr>
+          <w:rFonts w:ascii="Arial Unicode MS" w:eastAsia="Arial Unicode MS" w:hAnsi="Arial Unicode MS" w:cs="Arial Unicode MS"/>
+          <w:sz w:val="24"/>
+          <w:szCs w:val="24"/>
+          <w:lang w:val="es-ES"/>
+        </w:rPr>
+      </w:pPr>
+      <w:r>
+        <w:rPr>
+          <w:rFonts w:ascii="Arial Unicode MS" w:eastAsia="Arial Unicode MS" w:hAnsi="Arial Unicode MS" w:cs="Arial Unicode MS"/>
+          <w:sz w:val="24"/>
+          <w:szCs w:val="24"/>
+          <w:lang w:val="es-ES"/>
+        </w:rPr>
+        <w:t>Ahora, tenemos que establecer las propiedades para la operación deseada. El número de puerto físico y la velocidad de comunicación son los parámetros esenciales que se deben configurar. Los parámetros restantes son generalmente comunes para la mayoría de las aplicaciones. Las propiedades del </w:t>
+      </w:r>
+      <w:r>
+        <w:rPr>
+          <w:rFonts w:ascii="Arial Unicode MS" w:eastAsia="Arial Unicode MS" w:hAnsi="Arial Unicode MS" w:cs="Arial Unicode MS"/>
+          <w:b/>
+          <w:bCs/>
+          <w:sz w:val="24"/>
+          <w:szCs w:val="24"/>
+          <w:lang w:val="es-ES"/>
+        </w:rPr>
+        <w:t>terminal virtual</w:t>
+      </w:r>
+      <w:r>
+        <w:rPr>
+          <w:rFonts w:ascii="Arial Unicode MS" w:eastAsia="Arial Unicode MS" w:hAnsi="Arial Unicode MS" w:cs="Arial Unicode MS"/>
+          <w:sz w:val="24"/>
+          <w:szCs w:val="24"/>
+          <w:lang w:val="es-ES"/>
+        </w:rPr>
+        <w:t> también deben configurarse de manera similar al </w:t>
+      </w:r>
+      <w:r>
+        <w:rPr>
+          <w:rFonts w:ascii="Arial Unicode MS" w:eastAsia="Arial Unicode MS" w:hAnsi="Arial Unicode MS" w:cs="Arial Unicode MS"/>
+          <w:b/>
+          <w:bCs/>
+          <w:sz w:val="24"/>
+          <w:szCs w:val="24"/>
+          <w:lang w:val="es-ES"/>
+        </w:rPr>
+        <w:t>puerto COM</w:t>
+      </w:r>
+      <w:r>
+        <w:rPr>
+          <w:rFonts w:ascii="Arial Unicode MS" w:eastAsia="Arial Unicode MS" w:hAnsi="Arial Unicode MS" w:cs="Arial Unicode MS"/>
+          <w:sz w:val="24"/>
+          <w:szCs w:val="24"/>
+          <w:lang w:val="es-ES"/>
+        </w:rPr>
+        <w:t>.</w:t>
+      </w:r>
+    </w:p>
+    <w:p>
+      <w:pPr>
+        <w:spacing w:line="276" w:lineRule="auto"/>
+        <w:jc w:val="both"/>
+        <w:rPr>
+          <w:rFonts w:ascii="Arial Unicode MS" w:eastAsia="Arial Unicode MS" w:hAnsi="Arial Unicode MS" w:cs="Arial Unicode MS"/>
+          <w:sz w:val="24"/>
+          <w:szCs w:val="24"/>
+          <w:lang w:val="es-ES"/>
+        </w:rPr>
+      </w:pPr>
+      <w:r>
+        <w:rPr>
+          <w:rFonts w:ascii="Arial Unicode MS" w:eastAsia="Arial Unicode MS" w:hAnsi="Arial Unicode MS" w:cs="Arial Unicode MS"/>
+          <w:noProof/>
+          <w:sz w:val="24"/>
+          <w:szCs w:val="24"/>
+        </w:rPr>
+        <w:drawing>
+          <wp:inline distT="0" distB="0" distL="0" distR="0" wp14:anchorId="28750850" wp14:editId="2CCCADF8">
+            <wp:extent cx="2895600" cy="1628775"/>
+            <wp:effectExtent l="0" t="0" r="0" b="9525"/>
+            <wp:docPr id="29" name="Imagen 29" descr="Propiedades del PUERTO COM"/>
+            <wp:cNvGraphicFramePr>
+              <a:graphicFrameLocks xmlns:a="http://schemas.openxmlformats.org/drawingml/2006/main" noChangeAspect="1"/>
+            </wp:cNvGraphicFramePr>
+            <a:graphic xmlns:a="http://schemas.openxmlformats.org/drawingml/2006/main">
+              <a:graphicData uri="http://schemas.openxmlformats.org/drawingml/2006/picture">
+                <pic:pic xmlns:pic="http://schemas.openxmlformats.org/drawingml/2006/picture">
+                  <pic:nvPicPr>
+                    <pic:cNvPr id="0" name="Picture 91" descr="Propiedades del PUERTO COM">
+                      <a:hlinkClick r:id="rId52"/>
+                    </pic:cNvPr>
+                    <pic:cNvPicPr>
+                      <a:picLocks noChangeAspect="1" noChangeArrowheads="1"/>
+                    </pic:cNvPicPr>
+                  </pic:nvPicPr>
+                  <pic:blipFill>
+                    <a:blip r:embed="rId53" cstate="print">
+                      <a:extLst>
+                        <a:ext uri="{28A0092B-C50C-407E-A947-70E740481C1C}">
+                          <a14:useLocalDpi xmlns:a14="http://schemas.microsoft.com/office/drawing/2010/main" val="0"/>
+                        </a:ext>
+                      </a:extLst>
+                    </a:blip>
+                    <a:srcRect/>
+                    <a:stretch>
+                      <a:fillRect/>
+                    </a:stretch>
+                  </pic:blipFill>
+                  <pic:spPr bwMode="auto">
+                    <a:xfrm>
+                      <a:off x="0" y="0"/>
+                      <a:ext cx="2929582" cy="1647890"/>
+                    </a:xfrm>
+                    <a:prstGeom prst="rect">
+                      <a:avLst/>
+                    </a:prstGeom>
+                    <a:noFill/>
+                    <a:ln>
+                      <a:noFill/>
+                    </a:ln>
+                  </pic:spPr>
+                </pic:pic>
+              </a:graphicData>
+            </a:graphic>
+          </wp:inline>
+        </w:drawing>
+      </w:r>
+    </w:p>
+    <w:p>
+      <w:pPr>
+        <w:spacing w:line="276" w:lineRule="auto"/>
+        <w:jc w:val="both"/>
+        <w:rPr>
+          <w:rFonts w:ascii="Arial Unicode MS" w:eastAsia="Arial Unicode MS" w:hAnsi="Arial Unicode MS" w:cs="Arial Unicode MS"/>
+          <w:sz w:val="24"/>
+          <w:szCs w:val="24"/>
+          <w:lang w:val="es-ES"/>
+        </w:rPr>
+      </w:pPr>
+    </w:p>
+    <w:p>
+      <w:pPr>
+        <w:spacing w:line="276" w:lineRule="auto"/>
+        <w:jc w:val="both"/>
+        <w:rPr>
+          <w:rFonts w:ascii="Arial Unicode MS" w:eastAsia="Arial Unicode MS" w:hAnsi="Arial Unicode MS" w:cs="Arial Unicode MS"/>
+          <w:sz w:val="24"/>
+          <w:szCs w:val="24"/>
+          <w:lang w:val="es-ES"/>
+        </w:rPr>
+      </w:pPr>
+    </w:p>
+    <w:p>
+      <w:pPr>
+        <w:pStyle w:val="Citadestacada"/>
+        <w:rPr>
+          <w:rFonts w:ascii="Arial Unicode MS" w:eastAsia="Arial Unicode MS" w:hAnsi="Arial Unicode MS" w:cs="Arial Unicode MS"/>
+          <w:b/>
+          <w:i w:val="0"/>
+          <w:color w:val="auto"/>
+          <w:sz w:val="24"/>
+          <w:szCs w:val="24"/>
+          <w:lang w:val="es-ES"/>
+        </w:rPr>
+      </w:pPr>
+      <w:r>
+        <w:rPr>
+          <w:rFonts w:ascii="Arial Unicode MS" w:eastAsia="Arial Unicode MS" w:hAnsi="Arial Unicode MS" w:cs="Arial Unicode MS"/>
+          <w:b/>
+          <w:i w:val="0"/>
+          <w:color w:val="auto"/>
+          <w:sz w:val="24"/>
+          <w:szCs w:val="24"/>
+          <w:lang w:val="es-ES"/>
+        </w:rPr>
+        <w:lastRenderedPageBreak/>
+        <w:t>Propiedades del PUERTO COM</w:t>
+      </w:r>
+    </w:p>
+    <w:p>
+      <w:pPr>
+        <w:spacing w:line="276" w:lineRule="auto"/>
+        <w:jc w:val="both"/>
+        <w:rPr>
+          <w:rFonts w:ascii="Arial Unicode MS" w:eastAsia="Arial Unicode MS" w:hAnsi="Arial Unicode MS" w:cs="Arial Unicode MS"/>
+          <w:sz w:val="24"/>
+          <w:szCs w:val="24"/>
+          <w:lang w:val="es-ES"/>
+        </w:rPr>
+      </w:pPr>
+      <w:r>
+        <w:rPr>
+          <w:rFonts w:ascii="Arial Unicode MS" w:eastAsia="Arial Unicode MS" w:hAnsi="Arial Unicode MS" w:cs="Arial Unicode MS"/>
+          <w:sz w:val="24"/>
+          <w:szCs w:val="24"/>
+          <w:lang w:val="es-ES"/>
+        </w:rPr>
+        <w:t>Estos parámetros deben coincidir con el módulo externo que estamos interconectando. Por lo tanto, es mejor estudiar la hoja de datos del módulo de interfaz, conocer su tasa de baudios predeterminada y otros parámetros y luego configurarlos en el software. Del mismo modo, estas propiedades deben coincidir con el Terminal virtual.</w:t>
+      </w:r>
+    </w:p>
+    <w:p>
+      <w:pPr>
+        <w:pStyle w:val="Citadestacada"/>
+        <w:rPr>
+          <w:rFonts w:ascii="Arial Unicode MS" w:eastAsia="Arial Unicode MS" w:hAnsi="Arial Unicode MS" w:cs="Arial Unicode MS"/>
+          <w:b/>
+          <w:i w:val="0"/>
+          <w:color w:val="auto"/>
+          <w:sz w:val="24"/>
+          <w:szCs w:val="24"/>
+          <w:lang w:val="es-ES"/>
+        </w:rPr>
+      </w:pPr>
+      <w:r>
+        <w:rPr>
+          <w:rFonts w:ascii="Arial Unicode MS" w:eastAsia="Arial Unicode MS" w:hAnsi="Arial Unicode MS" w:cs="Arial Unicode MS"/>
+          <w:b/>
+          <w:i w:val="0"/>
+          <w:color w:val="auto"/>
+          <w:sz w:val="24"/>
+          <w:szCs w:val="24"/>
+          <w:lang w:val="es-ES"/>
+        </w:rPr>
+        <w:t>Módulo UART de interfaz usando el puerto COM</w:t>
+      </w:r>
+    </w:p>
+    <w:p>
+      <w:pPr>
+        <w:spacing w:line="276" w:lineRule="auto"/>
+        <w:jc w:val="both"/>
+        <w:rPr>
+          <w:rFonts w:ascii="Arial Unicode MS" w:eastAsia="Arial Unicode MS" w:hAnsi="Arial Unicode MS" w:cs="Arial Unicode MS"/>
+          <w:sz w:val="24"/>
+          <w:szCs w:val="24"/>
+          <w:lang w:val="es-ES"/>
+        </w:rPr>
+      </w:pPr>
+      <w:r>
+        <w:rPr>
+          <w:rFonts w:ascii="Arial Unicode MS" w:eastAsia="Arial Unicode MS" w:hAnsi="Arial Unicode MS" w:cs="Arial Unicode MS"/>
+          <w:sz w:val="24"/>
+          <w:szCs w:val="24"/>
+          <w:lang w:val="es-ES"/>
+        </w:rPr>
+        <w:t>En este ejemplo, se utiliza un </w:t>
+      </w:r>
+      <w:r>
+        <w:rPr>
+          <w:rFonts w:ascii="Arial Unicode MS" w:eastAsia="Arial Unicode MS" w:hAnsi="Arial Unicode MS" w:cs="Arial Unicode MS"/>
+          <w:b/>
+          <w:bCs/>
+          <w:sz w:val="24"/>
+          <w:szCs w:val="24"/>
+          <w:lang w:val="es-ES"/>
+        </w:rPr>
+        <w:t>módulo GSM</w:t>
+      </w:r>
+      <w:r>
+        <w:rPr>
+          <w:rFonts w:ascii="Arial Unicode MS" w:eastAsia="Arial Unicode MS" w:hAnsi="Arial Unicode MS" w:cs="Arial Unicode MS"/>
+          <w:sz w:val="24"/>
+          <w:szCs w:val="24"/>
+          <w:lang w:val="es-ES"/>
+        </w:rPr>
+        <w:t>. Se puede utilizar cualquier módulo con pines UART. El comando básico de los módulos UART es el </w:t>
+      </w:r>
+      <w:r>
+        <w:rPr>
+          <w:rFonts w:ascii="Arial Unicode MS" w:eastAsia="Arial Unicode MS" w:hAnsi="Arial Unicode MS" w:cs="Arial Unicode MS"/>
+          <w:b/>
+          <w:bCs/>
+          <w:sz w:val="24"/>
+          <w:szCs w:val="24"/>
+          <w:lang w:val="es-ES"/>
+        </w:rPr>
+        <w:t>comando de atención</w:t>
+      </w:r>
+      <w:r>
+        <w:rPr>
+          <w:rFonts w:ascii="Arial Unicode MS" w:eastAsia="Arial Unicode MS" w:hAnsi="Arial Unicode MS" w:cs="Arial Unicode MS"/>
+          <w:sz w:val="24"/>
+          <w:szCs w:val="24"/>
+          <w:lang w:val="es-ES"/>
+        </w:rPr>
+        <w:t xml:space="preserve">, es decir, los comandos AT. Tenemos que escribir AT y presionar la tecla </w:t>
+      </w:r>
+      <w:proofErr w:type="spellStart"/>
+      <w:r>
+        <w:rPr>
+          <w:rFonts w:ascii="Arial Unicode MS" w:eastAsia="Arial Unicode MS" w:hAnsi="Arial Unicode MS" w:cs="Arial Unicode MS"/>
+          <w:sz w:val="24"/>
+          <w:szCs w:val="24"/>
+          <w:lang w:val="es-ES"/>
+        </w:rPr>
+        <w:t>enter</w:t>
+      </w:r>
+      <w:proofErr w:type="spellEnd"/>
+      <w:r>
+        <w:rPr>
+          <w:rFonts w:ascii="Arial Unicode MS" w:eastAsia="Arial Unicode MS" w:hAnsi="Arial Unicode MS" w:cs="Arial Unicode MS"/>
+          <w:sz w:val="24"/>
+          <w:szCs w:val="24"/>
+          <w:lang w:val="es-ES"/>
+        </w:rPr>
+        <w:t xml:space="preserve"> en la terminal virtual. Estos datos se transfieren a través del puerto COM seleccionado y los datos enviados por el módulo se muestran en el terminal virtual.</w:t>
+      </w:r>
+    </w:p>
+    <w:p>
+      <w:pPr>
+        <w:spacing w:line="276" w:lineRule="auto"/>
+        <w:jc w:val="both"/>
+        <w:rPr>
+          <w:rFonts w:ascii="Arial Unicode MS" w:eastAsia="Arial Unicode MS" w:hAnsi="Arial Unicode MS" w:cs="Arial Unicode MS"/>
+          <w:sz w:val="24"/>
+          <w:szCs w:val="24"/>
+          <w:lang w:val="es-ES"/>
+        </w:rPr>
+      </w:pPr>
+      <w:r>
+        <w:rPr>
+          <w:rFonts w:ascii="Arial Unicode MS" w:eastAsia="Arial Unicode MS" w:hAnsi="Arial Unicode MS" w:cs="Arial Unicode MS"/>
+          <w:noProof/>
+          <w:sz w:val="24"/>
+          <w:szCs w:val="24"/>
+        </w:rPr>
+        <w:drawing>
+          <wp:inline distT="0" distB="0" distL="0" distR="0" wp14:anchorId="433AD2D1" wp14:editId="42B67FF5">
+            <wp:extent cx="2573655" cy="1838325"/>
+            <wp:effectExtent l="0" t="0" r="0" b="0"/>
+            <wp:docPr id="30" name="Imagen 30" descr="Conexión del módulo GSM con convertidor de USB a serie"/>
+            <wp:cNvGraphicFramePr>
+              <a:graphicFrameLocks xmlns:a="http://schemas.openxmlformats.org/drawingml/2006/main" noChangeAspect="1"/>
+            </wp:cNvGraphicFramePr>
+            <a:graphic xmlns:a="http://schemas.openxmlformats.org/drawingml/2006/main">
+              <a:graphicData uri="http://schemas.openxmlformats.org/drawingml/2006/picture">
+                <pic:pic xmlns:pic="http://schemas.openxmlformats.org/drawingml/2006/picture">
+                  <pic:nvPicPr>
+                    <pic:cNvPr id="0" name="Picture 92" descr="Conexión del módulo GSM con convertidor de USB a serie">
+                      <a:hlinkClick r:id="rId54"/>
+                    </pic:cNvPr>
+                    <pic:cNvPicPr>
+                      <a:picLocks noChangeAspect="1" noChangeArrowheads="1"/>
+                    </pic:cNvPicPr>
+                  </pic:nvPicPr>
+                  <pic:blipFill>
+                    <a:blip r:embed="rId55">
+                      <a:extLst>
+                        <a:ext uri="{28A0092B-C50C-407E-A947-70E740481C1C}">
+                          <a14:useLocalDpi xmlns:a14="http://schemas.microsoft.com/office/drawing/2010/main" val="0"/>
+                        </a:ext>
+                      </a:extLst>
+                    </a:blip>
+                    <a:srcRect/>
+                    <a:stretch>
+                      <a:fillRect/>
+                    </a:stretch>
+                  </pic:blipFill>
+                  <pic:spPr bwMode="auto">
+                    <a:xfrm>
+                      <a:off x="0" y="0"/>
+                      <a:ext cx="2577294" cy="1840924"/>
+                    </a:xfrm>
+                    <a:prstGeom prst="rect">
+                      <a:avLst/>
+                    </a:prstGeom>
+                    <a:noFill/>
+                    <a:ln>
+                      <a:noFill/>
+                    </a:ln>
+                  </pic:spPr>
+                </pic:pic>
+              </a:graphicData>
+            </a:graphic>
+          </wp:inline>
+        </w:drawing>
+      </w:r>
+    </w:p>
+    <w:p>
+      <w:pPr>
+        <w:spacing w:line="276" w:lineRule="auto"/>
+        <w:jc w:val="both"/>
+        <w:rPr>
+          <w:rFonts w:ascii="Arial Unicode MS" w:eastAsia="Arial Unicode MS" w:hAnsi="Arial Unicode MS" w:cs="Arial Unicode MS"/>
+          <w:sz w:val="24"/>
+          <w:szCs w:val="24"/>
+          <w:lang w:val="es-ES"/>
+        </w:rPr>
+      </w:pPr>
+      <w:r>
+        <w:rPr>
+          <w:rFonts w:ascii="Arial Unicode MS" w:eastAsia="Arial Unicode MS" w:hAnsi="Arial Unicode MS" w:cs="Arial Unicode MS"/>
+          <w:sz w:val="24"/>
+          <w:szCs w:val="24"/>
+          <w:lang w:val="es-ES"/>
+        </w:rPr>
+        <w:t>Conexión del módulo GSM con convertidor de USB a serie</w:t>
+      </w:r>
+    </w:p>
+    <w:p>
+      <w:pPr>
+        <w:spacing w:line="276" w:lineRule="auto"/>
+        <w:jc w:val="both"/>
+        <w:rPr>
+          <w:rFonts w:ascii="Arial Unicode MS" w:eastAsia="Arial Unicode MS" w:hAnsi="Arial Unicode MS" w:cs="Arial Unicode MS"/>
+          <w:sz w:val="24"/>
+          <w:szCs w:val="24"/>
+        </w:rPr>
+      </w:pPr>
+      <w:r>
+        <w:rPr>
+          <w:rFonts w:ascii="Arial Unicode MS" w:eastAsia="Arial Unicode MS" w:hAnsi="Arial Unicode MS" w:cs="Arial Unicode MS"/>
+          <w:sz w:val="24"/>
+          <w:szCs w:val="24"/>
+          <w:lang w:val="es-ES"/>
+        </w:rPr>
+        <w:t>La imagen de arriba muestra la </w:t>
+      </w:r>
+      <w:r>
+        <w:rPr>
+          <w:rFonts w:ascii="Arial Unicode MS" w:eastAsia="Arial Unicode MS" w:hAnsi="Arial Unicode MS" w:cs="Arial Unicode MS"/>
+          <w:b/>
+          <w:bCs/>
+          <w:sz w:val="24"/>
+          <w:szCs w:val="24"/>
+          <w:lang w:val="es-ES"/>
+        </w:rPr>
+        <w:t>conexión de un módulo GSM</w:t>
+      </w:r>
+      <w:r>
+        <w:rPr>
+          <w:rFonts w:ascii="Arial Unicode MS" w:eastAsia="Arial Unicode MS" w:hAnsi="Arial Unicode MS" w:cs="Arial Unicode MS"/>
+          <w:sz w:val="24"/>
+          <w:szCs w:val="24"/>
+          <w:lang w:val="es-ES"/>
+        </w:rPr>
+        <w:t> y el convertidor de USB a serie. El convertidor USB-Serie se mostrará en los dispositivos e impresoras como </w:t>
+      </w:r>
+      <w:r>
+        <w:rPr>
+          <w:rFonts w:ascii="Arial Unicode MS" w:eastAsia="Arial Unicode MS" w:hAnsi="Arial Unicode MS" w:cs="Arial Unicode MS"/>
+          <w:i/>
+          <w:iCs/>
+          <w:sz w:val="24"/>
+          <w:szCs w:val="24"/>
+          <w:lang w:val="es-ES"/>
+        </w:rPr>
+        <w:t>puerto de comunicación USB-Serie</w:t>
+      </w:r>
+      <w:r>
+        <w:rPr>
+          <w:rFonts w:ascii="Arial Unicode MS" w:eastAsia="Arial Unicode MS" w:hAnsi="Arial Unicode MS" w:cs="Arial Unicode MS"/>
+          <w:sz w:val="24"/>
+          <w:szCs w:val="24"/>
+          <w:lang w:val="es-ES"/>
+        </w:rPr>
+        <w:t>. </w:t>
+      </w:r>
+      <w:r>
+        <w:rPr>
+          <w:rFonts w:ascii="Arial Unicode MS" w:eastAsia="Arial Unicode MS" w:hAnsi="Arial Unicode MS" w:cs="Arial Unicode MS"/>
+          <w:sz w:val="24"/>
+          <w:szCs w:val="24"/>
+        </w:rPr>
+        <w:t>También se mostrará el número de puerto real.</w:t>
+      </w:r>
+      <w:bookmarkStart w:id="1" w:name="_GoBack"/>
+      <w:bookmarkEnd w:id="1"/>
     </w:p>
     <w:sectPr>
       <w:pgSz w:w="11906" w:h="16838"/>
@@ -14904,6 +17025,92 @@
       </w:rPr>
     </w:lvl>
   </w:abstractNum>
+  <w:abstractNum w:abstractNumId="6" w15:restartNumberingAfterBreak="0">
+    <w:nsid w:val="747B666D"/>
+    <w:multiLevelType w:val="hybridMultilevel"/>
+    <w:tmpl w:val="56043D46"/>
+    <w:lvl w:ilvl="0" w:tplc="0409000F">
+      <w:start w:val="1"/>
+      <w:numFmt w:val="decimal"/>
+      <w:lvlText w:val="%1."/>
+      <w:lvlJc w:val="left"/>
+      <w:pPr>
+        <w:ind w:left="765" w:hanging="360"/>
+      </w:pPr>
+    </w:lvl>
+    <w:lvl w:ilvl="1" w:tplc="04090019" w:tentative="1">
+      <w:start w:val="1"/>
+      <w:numFmt w:val="lowerLetter"/>
+      <w:lvlText w:val="%2."/>
+      <w:lvlJc w:val="left"/>
+      <w:pPr>
+        <w:ind w:left="1485" w:hanging="360"/>
+      </w:pPr>
+    </w:lvl>
+    <w:lvl w:ilvl="2" w:tplc="0409001B" w:tentative="1">
+      <w:start w:val="1"/>
+      <w:numFmt w:val="lowerRoman"/>
+      <w:lvlText w:val="%3."/>
+      <w:lvlJc w:val="right"/>
+      <w:pPr>
+        <w:ind w:left="2205" w:hanging="180"/>
+      </w:pPr>
+    </w:lvl>
+    <w:lvl w:ilvl="3" w:tplc="0409000F" w:tentative="1">
+      <w:start w:val="1"/>
+      <w:numFmt w:val="decimal"/>
+      <w:lvlText w:val="%4."/>
+      <w:lvlJc w:val="left"/>
+      <w:pPr>
+        <w:ind w:left="2925" w:hanging="360"/>
+      </w:pPr>
+    </w:lvl>
+    <w:lvl w:ilvl="4" w:tplc="04090019" w:tentative="1">
+      <w:start w:val="1"/>
+      <w:numFmt w:val="lowerLetter"/>
+      <w:lvlText w:val="%5."/>
+      <w:lvlJc w:val="left"/>
+      <w:pPr>
+        <w:ind w:left="3645" w:hanging="360"/>
+      </w:pPr>
+    </w:lvl>
+    <w:lvl w:ilvl="5" w:tplc="0409001B" w:tentative="1">
+      <w:start w:val="1"/>
+      <w:numFmt w:val="lowerRoman"/>
+      <w:lvlText w:val="%6."/>
+      <w:lvlJc w:val="right"/>
+      <w:pPr>
+        <w:ind w:left="4365" w:hanging="180"/>
+      </w:pPr>
+    </w:lvl>
+    <w:lvl w:ilvl="6" w:tplc="0409000F" w:tentative="1">
+      <w:start w:val="1"/>
+      <w:numFmt w:val="decimal"/>
+      <w:lvlText w:val="%7."/>
+      <w:lvlJc w:val="left"/>
+      <w:pPr>
+        <w:ind w:left="5085" w:hanging="360"/>
+      </w:pPr>
+    </w:lvl>
+    <w:lvl w:ilvl="7" w:tplc="04090019" w:tentative="1">
+      <w:start w:val="1"/>
+      <w:numFmt w:val="lowerLetter"/>
+      <w:lvlText w:val="%8."/>
+      <w:lvlJc w:val="left"/>
+      <w:pPr>
+        <w:ind w:left="5805" w:hanging="360"/>
+      </w:pPr>
+    </w:lvl>
+    <w:lvl w:ilvl="8" w:tplc="0409001B" w:tentative="1">
+      <w:start w:val="1"/>
+      <w:numFmt w:val="lowerRoman"/>
+      <w:lvlText w:val="%9."/>
+      <w:lvlJc w:val="right"/>
+      <w:pPr>
+        <w:ind w:left="6525" w:hanging="180"/>
+      </w:pPr>
+    </w:lvl>
+  </w:abstractNum>
   <w:num w:numId="1">
     <w:abstractNumId w:val="1"/>
   </w:num>
@@ -14921,6 +17128,9 @@
   </w:num>
   <w:num w:numId="6">
     <w:abstractNumId w:val="0"/>
+  </w:num>
+  <w:num w:numId="7">
+    <w:abstractNumId w:val="6"/>
   </w:num>
 </w:numbering>
 </file>
@@ -15388,6 +17598,7 @@
   <w:style w:type="character" w:default="1" w:styleId="Fuentedeprrafopredeter">
     <w:name w:val="Default Paragraph Font"/>
     <w:uiPriority w:val="1"/>
+    <w:semiHidden/>
     <w:unhideWhenUsed/>
   </w:style>
   <w:style w:type="table" w:default="1" w:styleId="Tablanormal">
@@ -15698,6 +17909,20 @@
       <w:color w:val="4472C4" w:themeColor="accent1"/>
     </w:rPr>
   </w:style>
+  <w:style w:type="paragraph" w:styleId="Prrafodelista">
+    <w:name w:val="List Paragraph"/>
+    <w:basedOn w:val="Normal"/>
+    <w:uiPriority w:val="34"/>
+    <w:qFormat/>
+    <w:rsid w:val="00FF4355"/>
+    <w:pPr>
+      <w:ind w:left="720"/>
+      <w:contextualSpacing/>
+    </w:pPr>
+    <w:rPr>
+      <w:lang w:val="en-US"/>
+    </w:rPr>
+  </w:style>
 </w:styles>
 </file>
 

</xml_diff>